<commit_message>
Careful revision of notes and stuff
</commit_message>
<xml_diff>
--- a/Advanced Algorithms Simple (for real).docx
+++ b/Advanced Algorithms Simple (for real).docx
@@ -97,8 +97,8 @@
               <w:rFonts w:asciiTheme="majorHAnsi" w:eastAsiaTheme="majorEastAsia" w:hAnsiTheme="majorHAnsi" w:cstheme="majorBidi"/>
               <w:caps/>
               <w:color w:val="156082" w:themeColor="accent1"/>
-              <w:sz w:val="72"/>
-              <w:szCs w:val="72"/>
+              <w:sz w:val="48"/>
+              <w:szCs w:val="48"/>
               <w:lang w:val="en-US"/>
             </w:rPr>
             <w:alias w:val="Titolo"/>
@@ -110,12 +110,6 @@
             <w:dataBinding w:prefixMappings="xmlns:ns0='http://purl.org/dc/elements/1.1/' xmlns:ns1='http://schemas.openxmlformats.org/package/2006/metadata/core-properties' " w:xpath="/ns1:coreProperties[1]/ns0:title[1]" w:storeItemID="{6C3C8BC8-F283-45AE-878A-BAB7291924A1}"/>
             <w:text/>
           </w:sdtPr>
-          <w:sdtEndPr>
-            <w:rPr>
-              <w:sz w:val="80"/>
-              <w:szCs w:val="80"/>
-            </w:rPr>
-          </w:sdtEndPr>
           <w:sdtContent>
             <w:p>
               <w:pPr>
@@ -130,8 +124,8 @@
                   <w:rFonts w:asciiTheme="majorHAnsi" w:eastAsiaTheme="majorEastAsia" w:hAnsiTheme="majorHAnsi" w:cstheme="majorBidi"/>
                   <w:caps/>
                   <w:color w:val="156082" w:themeColor="accent1"/>
-                  <w:sz w:val="80"/>
-                  <w:szCs w:val="80"/>
+                  <w:sz w:val="48"/>
+                  <w:szCs w:val="48"/>
                   <w:lang w:val="en-US"/>
                 </w:rPr>
               </w:pPr>
@@ -140,8 +134,8 @@
                   <w:rFonts w:asciiTheme="majorHAnsi" w:eastAsiaTheme="majorEastAsia" w:hAnsiTheme="majorHAnsi" w:cstheme="majorBidi"/>
                   <w:caps/>
                   <w:color w:val="156082" w:themeColor="accent1"/>
-                  <w:sz w:val="72"/>
-                  <w:szCs w:val="72"/>
+                  <w:sz w:val="48"/>
+                  <w:szCs w:val="48"/>
                   <w:lang w:val="en-US"/>
                 </w:rPr>
                 <w:t>Advanced Algorithms Simple (for real)</w:t>
@@ -510,7 +504,7 @@
           <w:r>
             <w:fldChar w:fldCharType="separate"/>
           </w:r>
-          <w:hyperlink w:anchor="_Toc159870439" w:history="1">
+          <w:hyperlink w:anchor="_Toc159923946" w:history="1">
             <w:r>
               <w:rPr>
                 <w:rStyle w:val="Collegamentoipertestuale"/>
@@ -534,7 +528,7 @@
                 <w:rStyle w:val="Collegamentoipertestuale"/>
                 <w:noProof/>
               </w:rPr>
-              <w:t>Course Introduction</w:t>
+              <w:t>Course Presentation</w:t>
             </w:r>
             <w:r>
               <w:rPr>
@@ -555,7 +549,7 @@
                 <w:noProof/>
                 <w:webHidden/>
               </w:rPr>
-              <w:instrText xml:space="preserve"> PAGEREF _Toc159870439 \h </w:instrText>
+              <w:instrText xml:space="preserve"> PAGEREF _Toc159923946 \h </w:instrText>
             </w:r>
             <w:r>
               <w:rPr>
@@ -602,7 +596,7 @@
               <w14:ligatures w14:val="standardContextual"/>
             </w:rPr>
           </w:pPr>
-          <w:hyperlink w:anchor="_Toc159870440" w:history="1">
+          <w:hyperlink w:anchor="_Toc159923947" w:history="1">
             <w:r>
               <w:rPr>
                 <w:rStyle w:val="Collegamentoipertestuale"/>
@@ -626,7 +620,7 @@
                 <w:rStyle w:val="Collegamentoipertestuale"/>
                 <w:noProof/>
               </w:rPr>
-              <w:t>Graphs Algorithms</w:t>
+              <w:t>Graphs</w:t>
             </w:r>
             <w:r>
               <w:rPr>
@@ -647,7 +641,7 @@
                 <w:noProof/>
                 <w:webHidden/>
               </w:rPr>
-              <w:instrText xml:space="preserve"> PAGEREF _Toc159870440 \h </w:instrText>
+              <w:instrText xml:space="preserve"> PAGEREF _Toc159923947 \h </w:instrText>
             </w:r>
             <w:r>
               <w:rPr>
@@ -694,7 +688,7 @@
               <w14:ligatures w14:val="standardContextual"/>
             </w:rPr>
           </w:pPr>
-          <w:hyperlink w:anchor="_Toc159870441" w:history="1">
+          <w:hyperlink w:anchor="_Toc159923948" w:history="1">
             <w:r>
               <w:rPr>
                 <w:rStyle w:val="Collegamentoipertestuale"/>
@@ -739,7 +733,7 @@
                 <w:noProof/>
                 <w:webHidden/>
               </w:rPr>
-              <w:instrText xml:space="preserve"> PAGEREF _Toc159870441 \h </w:instrText>
+              <w:instrText xml:space="preserve"> PAGEREF _Toc159923948 \h </w:instrText>
             </w:r>
             <w:r>
               <w:rPr>
@@ -786,7 +780,7 @@
               <w14:ligatures w14:val="standardContextual"/>
             </w:rPr>
           </w:pPr>
-          <w:hyperlink w:anchor="_Toc159870442" w:history="1">
+          <w:hyperlink w:anchor="_Toc159923949" w:history="1">
             <w:r>
               <w:rPr>
                 <w:rStyle w:val="Collegamentoipertestuale"/>
@@ -831,7 +825,7 @@
                 <w:noProof/>
                 <w:webHidden/>
               </w:rPr>
-              <w:instrText xml:space="preserve"> PAGEREF _Toc159870442 \h </w:instrText>
+              <w:instrText xml:space="preserve"> PAGEREF _Toc159923949 \h </w:instrText>
             </w:r>
             <w:r>
               <w:rPr>
@@ -852,374 +846,6 @@
                 <w:webHidden/>
               </w:rPr>
               <w:t>7</w:t>
-            </w:r>
-            <w:r>
-              <w:rPr>
-                <w:noProof/>
-                <w:webHidden/>
-              </w:rPr>
-              <w:fldChar w:fldCharType="end"/>
-            </w:r>
-          </w:hyperlink>
-        </w:p>
-        <w:p>
-          <w:pPr>
-            <w:pStyle w:val="Sommario1"/>
-            <w:tabs>
-              <w:tab w:val="left" w:pos="480"/>
-              <w:tab w:val="right" w:leader="dot" w:pos="9628"/>
-            </w:tabs>
-            <w:rPr>
-              <w:noProof/>
-              <w:kern w:val="2"/>
-              <w:sz w:val="24"/>
-              <w:szCs w:val="24"/>
-              <w:lang w:val="it-IT" w:eastAsia="it-IT"/>
-              <w14:ligatures w14:val="standardContextual"/>
-            </w:rPr>
-          </w:pPr>
-          <w:hyperlink w:anchor="_Toc159870443" w:history="1">
-            <w:r>
-              <w:rPr>
-                <w:rStyle w:val="Collegamentoipertestuale"/>
-                <w:noProof/>
-              </w:rPr>
-              <w:t>4</w:t>
-            </w:r>
-            <w:r>
-              <w:rPr>
-                <w:noProof/>
-                <w:kern w:val="2"/>
-                <w:sz w:val="24"/>
-                <w:szCs w:val="24"/>
-                <w:lang w:val="it-IT" w:eastAsia="it-IT"/>
-                <w14:ligatures w14:val="standardContextual"/>
-              </w:rPr>
-              <w:tab/>
-            </w:r>
-            <w:r>
-              <w:rPr>
-                <w:rStyle w:val="Collegamentoipertestuale"/>
-                <w:noProof/>
-              </w:rPr>
-              <w:t>Minimum Spanning Tree (MST)</w:t>
-            </w:r>
-            <w:r>
-              <w:rPr>
-                <w:noProof/>
-                <w:webHidden/>
-              </w:rPr>
-              <w:tab/>
-            </w:r>
-            <w:r>
-              <w:rPr>
-                <w:noProof/>
-                <w:webHidden/>
-              </w:rPr>
-              <w:fldChar w:fldCharType="begin"/>
-            </w:r>
-            <w:r>
-              <w:rPr>
-                <w:noProof/>
-                <w:webHidden/>
-              </w:rPr>
-              <w:instrText xml:space="preserve"> PAGEREF _Toc159870443 \h </w:instrText>
-            </w:r>
-            <w:r>
-              <w:rPr>
-                <w:noProof/>
-                <w:webHidden/>
-              </w:rPr>
-            </w:r>
-            <w:r>
-              <w:rPr>
-                <w:noProof/>
-                <w:webHidden/>
-              </w:rPr>
-              <w:fldChar w:fldCharType="separate"/>
-            </w:r>
-            <w:r>
-              <w:rPr>
-                <w:noProof/>
-                <w:webHidden/>
-              </w:rPr>
-              <w:t>9</w:t>
-            </w:r>
-            <w:r>
-              <w:rPr>
-                <w:noProof/>
-                <w:webHidden/>
-              </w:rPr>
-              <w:fldChar w:fldCharType="end"/>
-            </w:r>
-          </w:hyperlink>
-        </w:p>
-        <w:p>
-          <w:pPr>
-            <w:pStyle w:val="Sommario1"/>
-            <w:tabs>
-              <w:tab w:val="left" w:pos="480"/>
-              <w:tab w:val="right" w:leader="dot" w:pos="9628"/>
-            </w:tabs>
-            <w:rPr>
-              <w:noProof/>
-              <w:kern w:val="2"/>
-              <w:sz w:val="24"/>
-              <w:szCs w:val="24"/>
-              <w:lang w:val="it-IT" w:eastAsia="it-IT"/>
-              <w14:ligatures w14:val="standardContextual"/>
-            </w:rPr>
-          </w:pPr>
-          <w:hyperlink w:anchor="_Toc159870444" w:history="1">
-            <w:r>
-              <w:rPr>
-                <w:rStyle w:val="Collegamentoipertestuale"/>
-                <w:noProof/>
-              </w:rPr>
-              <w:t>5</w:t>
-            </w:r>
-            <w:r>
-              <w:rPr>
-                <w:noProof/>
-                <w:kern w:val="2"/>
-                <w:sz w:val="24"/>
-                <w:szCs w:val="24"/>
-                <w:lang w:val="it-IT" w:eastAsia="it-IT"/>
-                <w14:ligatures w14:val="standardContextual"/>
-              </w:rPr>
-              <w:tab/>
-            </w:r>
-            <w:r>
-              <w:rPr>
-                <w:rStyle w:val="Collegamentoipertestuale"/>
-                <w:noProof/>
-              </w:rPr>
-              <w:t>Shortest Path</w:t>
-            </w:r>
-            <w:r>
-              <w:rPr>
-                <w:noProof/>
-                <w:webHidden/>
-              </w:rPr>
-              <w:tab/>
-            </w:r>
-            <w:r>
-              <w:rPr>
-                <w:noProof/>
-                <w:webHidden/>
-              </w:rPr>
-              <w:fldChar w:fldCharType="begin"/>
-            </w:r>
-            <w:r>
-              <w:rPr>
-                <w:noProof/>
-                <w:webHidden/>
-              </w:rPr>
-              <w:instrText xml:space="preserve"> PAGEREF _Toc159870444 \h </w:instrText>
-            </w:r>
-            <w:r>
-              <w:rPr>
-                <w:noProof/>
-                <w:webHidden/>
-              </w:rPr>
-            </w:r>
-            <w:r>
-              <w:rPr>
-                <w:noProof/>
-                <w:webHidden/>
-              </w:rPr>
-              <w:fldChar w:fldCharType="separate"/>
-            </w:r>
-            <w:r>
-              <w:rPr>
-                <w:noProof/>
-                <w:webHidden/>
-              </w:rPr>
-              <w:t>10</w:t>
-            </w:r>
-            <w:r>
-              <w:rPr>
-                <w:noProof/>
-                <w:webHidden/>
-              </w:rPr>
-              <w:fldChar w:fldCharType="end"/>
-            </w:r>
-          </w:hyperlink>
-        </w:p>
-        <w:p>
-          <w:pPr>
-            <w:pStyle w:val="Sommario1"/>
-            <w:tabs>
-              <w:tab w:val="left" w:pos="480"/>
-              <w:tab w:val="right" w:leader="dot" w:pos="9628"/>
-            </w:tabs>
-            <w:rPr>
-              <w:noProof/>
-              <w:kern w:val="2"/>
-              <w:sz w:val="24"/>
-              <w:szCs w:val="24"/>
-              <w:lang w:val="it-IT" w:eastAsia="it-IT"/>
-              <w14:ligatures w14:val="standardContextual"/>
-            </w:rPr>
-          </w:pPr>
-          <w:hyperlink w:anchor="_Toc159870445" w:history="1">
-            <w:r>
-              <w:rPr>
-                <w:rStyle w:val="Collegamentoipertestuale"/>
-                <w:noProof/>
-              </w:rPr>
-              <w:t>6</w:t>
-            </w:r>
-            <w:r>
-              <w:rPr>
-                <w:noProof/>
-                <w:kern w:val="2"/>
-                <w:sz w:val="24"/>
-                <w:szCs w:val="24"/>
-                <w:lang w:val="it-IT" w:eastAsia="it-IT"/>
-                <w14:ligatures w14:val="standardContextual"/>
-              </w:rPr>
-              <w:tab/>
-            </w:r>
-            <w:r>
-              <w:rPr>
-                <w:rStyle w:val="Collegamentoipertestuale"/>
-                <w:noProof/>
-              </w:rPr>
-              <w:t>Approximation Algorithms</w:t>
-            </w:r>
-            <w:r>
-              <w:rPr>
-                <w:noProof/>
-                <w:webHidden/>
-              </w:rPr>
-              <w:tab/>
-            </w:r>
-            <w:r>
-              <w:rPr>
-                <w:noProof/>
-                <w:webHidden/>
-              </w:rPr>
-              <w:fldChar w:fldCharType="begin"/>
-            </w:r>
-            <w:r>
-              <w:rPr>
-                <w:noProof/>
-                <w:webHidden/>
-              </w:rPr>
-              <w:instrText xml:space="preserve"> PAGEREF _Toc159870445 \h </w:instrText>
-            </w:r>
-            <w:r>
-              <w:rPr>
-                <w:noProof/>
-                <w:webHidden/>
-              </w:rPr>
-            </w:r>
-            <w:r>
-              <w:rPr>
-                <w:noProof/>
-                <w:webHidden/>
-              </w:rPr>
-              <w:fldChar w:fldCharType="separate"/>
-            </w:r>
-            <w:r>
-              <w:rPr>
-                <w:noProof/>
-                <w:webHidden/>
-              </w:rPr>
-              <w:t>11</w:t>
-            </w:r>
-            <w:r>
-              <w:rPr>
-                <w:noProof/>
-                <w:webHidden/>
-              </w:rPr>
-              <w:fldChar w:fldCharType="end"/>
-            </w:r>
-          </w:hyperlink>
-        </w:p>
-        <w:p>
-          <w:pPr>
-            <w:pStyle w:val="Sommario1"/>
-            <w:tabs>
-              <w:tab w:val="left" w:pos="480"/>
-              <w:tab w:val="right" w:leader="dot" w:pos="9628"/>
-            </w:tabs>
-            <w:rPr>
-              <w:noProof/>
-              <w:kern w:val="2"/>
-              <w:sz w:val="24"/>
-              <w:szCs w:val="24"/>
-              <w:lang w:val="it-IT" w:eastAsia="it-IT"/>
-              <w14:ligatures w14:val="standardContextual"/>
-            </w:rPr>
-          </w:pPr>
-          <w:hyperlink w:anchor="_Toc159870446" w:history="1">
-            <w:r>
-              <w:rPr>
-                <w:rStyle w:val="Collegamentoipertestuale"/>
-                <w:noProof/>
-              </w:rPr>
-              <w:t>7</w:t>
-            </w:r>
-            <w:r>
-              <w:rPr>
-                <w:noProof/>
-                <w:kern w:val="2"/>
-                <w:sz w:val="24"/>
-                <w:szCs w:val="24"/>
-                <w:lang w:val="it-IT" w:eastAsia="it-IT"/>
-                <w14:ligatures w14:val="standardContextual"/>
-              </w:rPr>
-              <w:tab/>
-            </w:r>
-            <w:r>
-              <w:rPr>
-                <w:rStyle w:val="Collegamentoipertestuale"/>
-                <w:noProof/>
-              </w:rPr>
-              <w:t>Randomized Algorithms</w:t>
-            </w:r>
-            <w:r>
-              <w:rPr>
-                <w:noProof/>
-                <w:webHidden/>
-              </w:rPr>
-              <w:tab/>
-            </w:r>
-            <w:r>
-              <w:rPr>
-                <w:noProof/>
-                <w:webHidden/>
-              </w:rPr>
-              <w:fldChar w:fldCharType="begin"/>
-            </w:r>
-            <w:r>
-              <w:rPr>
-                <w:noProof/>
-                <w:webHidden/>
-              </w:rPr>
-              <w:instrText xml:space="preserve"> PAGEREF _Toc159870446 \h </w:instrText>
-            </w:r>
-            <w:r>
-              <w:rPr>
-                <w:noProof/>
-                <w:webHidden/>
-              </w:rPr>
-            </w:r>
-            <w:r>
-              <w:rPr>
-                <w:noProof/>
-                <w:webHidden/>
-              </w:rPr>
-              <w:fldChar w:fldCharType="separate"/>
-            </w:r>
-            <w:r>
-              <w:rPr>
-                <w:noProof/>
-                <w:webHidden/>
-              </w:rPr>
-              <w:t>12</w:t>
             </w:r>
             <w:r>
               <w:rPr>
@@ -1284,10 +910,13 @@
         <w:pStyle w:val="Titolo1"/>
         <w:jc w:val="center"/>
       </w:pPr>
-      <w:bookmarkStart w:id="0" w:name="_Toc159870439"/>
+      <w:bookmarkStart w:id="0" w:name="_Toc159923946"/>
       <w:r>
         <w:lastRenderedPageBreak/>
-        <w:t>Course Introduction</w:t>
+        <w:t xml:space="preserve">Course </w:t>
+      </w:r>
+      <w:r>
+        <w:t>Presentation</w:t>
       </w:r>
       <w:bookmarkEnd w:id="0"/>
     </w:p>
@@ -1299,7 +928,21 @@
         <w:t>(Usual general fluff</w:t>
       </w:r>
       <w:r>
-        <w:t>, then comes the interesting part)</w:t>
+        <w:t>, then</w:t>
+      </w:r>
+      <w:r>
+        <w:t xml:space="preserve"> come the lectures. This is the only slides-based part, found </w:t>
+      </w:r>
+      <w:hyperlink r:id="rId11" w:history="1">
+        <w:r>
+          <w:rPr>
+            <w:rStyle w:val="Collegamentoipertestuale"/>
+          </w:rPr>
+          <w:t>here</w:t>
+        </w:r>
+      </w:hyperlink>
+      <w:r>
+        <w:t>)</w:t>
       </w:r>
     </w:p>
     <w:p>
@@ -1335,6 +978,7 @@
           <w:ilvl w:val="0"/>
           <w:numId w:val="11"/>
         </w:numPr>
+        <w:spacing w:line="276" w:lineRule="auto"/>
       </w:pPr>
       <w:r>
         <w:t>network routing</w:t>
@@ -1347,6 +991,7 @@
           <w:ilvl w:val="0"/>
           <w:numId w:val="11"/>
         </w:numPr>
+        <w:spacing w:line="276" w:lineRule="auto"/>
       </w:pPr>
       <w:r>
         <w:t>bioinformatics</w:t>
@@ -1359,6 +1004,7 @@
           <w:ilvl w:val="0"/>
           <w:numId w:val="11"/>
         </w:numPr>
+        <w:spacing w:line="276" w:lineRule="auto"/>
       </w:pPr>
       <w:r>
         <w:t>economics (e.g., game theory)</w:t>
@@ -1371,6 +1017,7 @@
           <w:ilvl w:val="0"/>
           <w:numId w:val="11"/>
         </w:numPr>
+        <w:spacing w:line="276" w:lineRule="auto"/>
       </w:pPr>
       <w:r>
         <w:t>fluid dynamics</w:t>
@@ -1383,6 +1030,7 @@
           <w:ilvl w:val="0"/>
           <w:numId w:val="11"/>
         </w:numPr>
+        <w:spacing w:line="276" w:lineRule="auto"/>
       </w:pPr>
       <w:r>
         <w:t>data mining</w:t>
@@ -1395,6 +1043,7 @@
           <w:ilvl w:val="0"/>
           <w:numId w:val="11"/>
         </w:numPr>
+        <w:spacing w:line="276" w:lineRule="auto"/>
       </w:pPr>
       <w:r>
         <w:t>cryptography</w:t>
@@ -1407,6 +1056,7 @@
           <w:ilvl w:val="0"/>
           <w:numId w:val="11"/>
         </w:numPr>
+        <w:spacing w:line="276" w:lineRule="auto"/>
       </w:pPr>
       <w:r>
         <w:t>machine learning</w:t>
@@ -1462,6 +1112,7 @@
           <w:ilvl w:val="0"/>
           <w:numId w:val="12"/>
         </w:numPr>
+        <w:spacing w:line="276" w:lineRule="auto"/>
       </w:pPr>
       <w:r>
         <w:t xml:space="preserve">Design algorithms for complex domains such as </w:t>
@@ -1484,6 +1135,7 @@
           <w:ilvl w:val="0"/>
           <w:numId w:val="12"/>
         </w:numPr>
+        <w:spacing w:line="276" w:lineRule="auto"/>
         <w:rPr>
           <w:i/>
           <w:iCs/>
@@ -1514,6 +1166,7 @@
           <w:ilvl w:val="0"/>
           <w:numId w:val="12"/>
         </w:numPr>
+        <w:spacing w:line="276" w:lineRule="auto"/>
       </w:pPr>
       <w:r>
         <w:t xml:space="preserve">Use the power of </w:t>
@@ -1536,6 +1189,7 @@
           <w:ilvl w:val="1"/>
           <w:numId w:val="12"/>
         </w:numPr>
+        <w:spacing w:line="276" w:lineRule="auto"/>
       </w:pPr>
       <w:r>
         <w:t>and analyze them with appropriate mathematical tools</w:t>
@@ -1563,6 +1217,7 @@
           <w:ilvl w:val="0"/>
           <w:numId w:val="12"/>
         </w:numPr>
+        <w:spacing w:line="276" w:lineRule="auto"/>
       </w:pPr>
       <w:r>
         <w:t xml:space="preserve">(Basic) Graph algorithms </w:t>
@@ -1575,6 +1230,7 @@
           <w:ilvl w:val="1"/>
           <w:numId w:val="12"/>
         </w:numPr>
+        <w:spacing w:line="276" w:lineRule="auto"/>
       </w:pPr>
       <w:r>
         <w:t>Graph search and its applications, minimum spanning trees, shortest paths, maximum flows 2 Approximation algorithms</w:t>
@@ -1587,6 +1243,7 @@
           <w:ilvl w:val="0"/>
           <w:numId w:val="12"/>
         </w:numPr>
+        <w:spacing w:line="276" w:lineRule="auto"/>
       </w:pPr>
       <w:r>
         <w:rPr>
@@ -1606,6 +1263,7 @@
           <w:ilvl w:val="1"/>
           <w:numId w:val="12"/>
         </w:numPr>
+        <w:spacing w:line="276" w:lineRule="auto"/>
       </w:pPr>
       <w:r>
         <w:t>NP-hardness and reductions between problems</w:t>
@@ -1618,6 +1276,7 @@
           <w:ilvl w:val="1"/>
           <w:numId w:val="12"/>
         </w:numPr>
+        <w:spacing w:line="276" w:lineRule="auto"/>
       </w:pPr>
       <w:r>
         <w:t xml:space="preserve">Approximation algorithms for intractable problems </w:t>
@@ -1630,6 +1289,7 @@
           <w:ilvl w:val="2"/>
           <w:numId w:val="12"/>
         </w:numPr>
+        <w:spacing w:line="276" w:lineRule="auto"/>
       </w:pPr>
       <w:r>
         <w:t xml:space="preserve">such as vertex cover, set cover, and the traveling salesperson problem </w:t>
@@ -1642,6 +1302,7 @@
           <w:ilvl w:val="0"/>
           <w:numId w:val="12"/>
         </w:numPr>
+        <w:spacing w:line="276" w:lineRule="auto"/>
       </w:pPr>
       <w:r>
         <w:t>Randomized algorithms</w:t>
@@ -1654,6 +1315,7 @@
           <w:ilvl w:val="1"/>
           <w:numId w:val="12"/>
         </w:numPr>
+        <w:spacing w:line="276" w:lineRule="auto"/>
       </w:pPr>
       <w:r>
         <w:t>Main design techniques and analysis tools</w:t>
@@ -1666,6 +1328,7 @@
           <w:ilvl w:val="2"/>
           <w:numId w:val="12"/>
         </w:numPr>
+        <w:spacing w:line="276" w:lineRule="auto"/>
       </w:pPr>
       <w:r>
         <w:t>with applications to problems such as sorting and minimum cuts</w:t>
@@ -1683,6 +1346,7 @@
           <w:ilvl w:val="0"/>
           <w:numId w:val="13"/>
         </w:numPr>
+        <w:spacing w:line="276" w:lineRule="auto"/>
       </w:pPr>
       <w:r>
         <w:rPr>
@@ -1702,6 +1366,7 @@
           <w:ilvl w:val="0"/>
           <w:numId w:val="13"/>
         </w:numPr>
+        <w:spacing w:line="276" w:lineRule="auto"/>
       </w:pPr>
       <w:r>
         <w:rPr>
@@ -1721,6 +1386,7 @@
           <w:ilvl w:val="0"/>
           <w:numId w:val="13"/>
         </w:numPr>
+        <w:spacing w:line="276" w:lineRule="auto"/>
       </w:pPr>
       <w:r>
         <w:rPr>
@@ -1735,6 +1401,7 @@
     </w:p>
     <w:p>
       <w:r>
+        <w:lastRenderedPageBreak/>
         <w:t xml:space="preserve">We want to discuss the </w:t>
       </w:r>
       <w:r>
@@ -1760,7 +1427,6 @@
     </w:p>
     <w:p>
       <w:r>
-        <w:lastRenderedPageBreak/>
         <w:t xml:space="preserve">We’ll follow, in part, an “active learning” approach: </w:t>
       </w:r>
     </w:p>
@@ -1771,6 +1437,7 @@
           <w:ilvl w:val="0"/>
           <w:numId w:val="14"/>
         </w:numPr>
+        <w:spacing w:line="276" w:lineRule="auto"/>
       </w:pPr>
       <w:r>
         <w:t>Will foster and encourage interaction during class</w:t>
@@ -1783,6 +1450,7 @@
           <w:ilvl w:val="0"/>
           <w:numId w:val="14"/>
         </w:numPr>
+        <w:spacing w:line="276" w:lineRule="auto"/>
       </w:pPr>
       <w:r>
         <w:t xml:space="preserve">Will frequently conclude class with 1-2 exercises </w:t>
@@ -1795,6 +1463,7 @@
           <w:ilvl w:val="1"/>
           <w:numId w:val="14"/>
         </w:numPr>
+        <w:spacing w:line="276" w:lineRule="auto"/>
       </w:pPr>
       <w:r>
         <w:t xml:space="preserve">whose solution will be shown only at the beginning of next class </w:t>
@@ -1807,6 +1476,7 @@
           <w:ilvl w:val="0"/>
           <w:numId w:val="14"/>
         </w:numPr>
+        <w:spacing w:line="276" w:lineRule="auto"/>
       </w:pPr>
       <w:r>
         <w:t>Will frequently post on Moodle further readings</w:t>
@@ -1819,6 +1489,7 @@
           <w:ilvl w:val="1"/>
           <w:numId w:val="14"/>
         </w:numPr>
+        <w:spacing w:line="276" w:lineRule="auto"/>
       </w:pPr>
       <w:r>
         <w:t xml:space="preserve">news/surveys/research articles/videos related to the topics covered in class </w:t>
@@ -1831,6 +1502,7 @@
           <w:ilvl w:val="0"/>
           <w:numId w:val="14"/>
         </w:numPr>
+        <w:spacing w:line="276" w:lineRule="auto"/>
       </w:pPr>
       <w:r>
         <w:t>There is no lab or coding assignments</w:t>
@@ -1843,6 +1515,7 @@
           <w:ilvl w:val="1"/>
           <w:numId w:val="14"/>
         </w:numPr>
+        <w:spacing w:line="276" w:lineRule="auto"/>
       </w:pPr>
       <w:r>
         <w:t>but you are encouraged to code your favorite algorithms up and run them on real data</w:t>
@@ -1866,6 +1539,7 @@
           <w:ilvl w:val="0"/>
           <w:numId w:val="14"/>
         </w:numPr>
+        <w:spacing w:line="276" w:lineRule="auto"/>
       </w:pPr>
       <w:r>
         <w:t xml:space="preserve">Written test, 2 hours. It consists of: </w:t>
@@ -1878,6 +1552,7 @@
           <w:ilvl w:val="1"/>
           <w:numId w:val="14"/>
         </w:numPr>
+        <w:spacing w:line="276" w:lineRule="auto"/>
       </w:pPr>
       <w:r>
         <w:t>3 questions</w:t>
@@ -1890,6 +1565,7 @@
           <w:ilvl w:val="2"/>
           <w:numId w:val="14"/>
         </w:numPr>
+        <w:spacing w:line="276" w:lineRule="auto"/>
       </w:pPr>
       <w:r>
         <w:t>theory questions on the topics covered in class</w:t>
@@ -1902,6 +1578,7 @@
           <w:ilvl w:val="2"/>
           <w:numId w:val="14"/>
         </w:numPr>
+        <w:spacing w:line="276" w:lineRule="auto"/>
       </w:pPr>
       <w:r>
         <w:t>aimed at verifying the student’s knowledge of the contents of the course</w:t>
@@ -1914,6 +1591,7 @@
           <w:ilvl w:val="1"/>
           <w:numId w:val="14"/>
         </w:numPr>
+        <w:spacing w:line="276" w:lineRule="auto"/>
       </w:pPr>
       <w:r>
         <w:t>2 problems</w:t>
@@ -1926,6 +1604,7 @@
           <w:ilvl w:val="2"/>
           <w:numId w:val="14"/>
         </w:numPr>
+        <w:spacing w:line="276" w:lineRule="auto"/>
       </w:pPr>
       <w:r>
         <w:t xml:space="preserve">problems whose solution </w:t>
@@ -1945,6 +1624,7 @@
           <w:ilvl w:val="2"/>
           <w:numId w:val="14"/>
         </w:numPr>
+        <w:spacing w:line="276" w:lineRule="auto"/>
       </w:pPr>
       <w:r>
         <w:t>aimed at verifying the student’s ability to use concepts</w:t>
@@ -1957,6 +1637,7 @@
           <w:ilvl w:val="2"/>
           <w:numId w:val="14"/>
         </w:numPr>
+        <w:spacing w:line="276" w:lineRule="auto"/>
       </w:pPr>
       <w:r>
         <w:t>techniques learned during the course to solve new problems</w:t>
@@ -1972,15 +1653,31 @@
         <w:pStyle w:val="Titolo1"/>
         <w:jc w:val="center"/>
       </w:pPr>
-      <w:bookmarkStart w:id="1" w:name="_Toc159870440"/>
+      <w:bookmarkStart w:id="1" w:name="_Toc159923947"/>
       <w:r>
         <w:lastRenderedPageBreak/>
-        <w:t xml:space="preserve">Graphs </w:t>
-      </w:r>
-      <w:r>
-        <w:t>Algorithms</w:t>
+        <w:t>Graphs</w:t>
       </w:r>
       <w:bookmarkEnd w:id="1"/>
+    </w:p>
+    <w:p>
+      <w:pPr>
+        <w:jc w:val="center"/>
+      </w:pPr>
+      <w:r>
+        <w:t>(Suggested readings: The Algorithm, idiom of modern science [</w:t>
+      </w:r>
+      <w:hyperlink r:id="rId12" w:history="1">
+        <w:r>
+          <w:rPr>
+            <w:rStyle w:val="Collegamentoipertestuale"/>
+          </w:rPr>
+          <w:t>here</w:t>
+        </w:r>
+      </w:hyperlink>
+      <w:r>
+        <w:t>])</w:t>
+      </w:r>
     </w:p>
     <w:p>
       <w:r>
@@ -2308,7 +2005,7 @@
                     <pic:cNvPicPr/>
                   </pic:nvPicPr>
                   <pic:blipFill>
-                    <a:blip r:embed="rId11"/>
+                    <a:blip r:embed="rId13"/>
                     <a:stretch>
                       <a:fillRect/>
                     </a:stretch>
@@ -2443,7 +2140,7 @@
         </w:pBdr>
         <w:jc w:val="center"/>
       </w:pPr>
-      <w:bookmarkStart w:id="2" w:name="_Toc159870441"/>
+      <w:bookmarkStart w:id="2" w:name="_Toc159923948"/>
       <w:r>
         <w:t>Terminology and Concepts</w:t>
       </w:r>
@@ -2750,11 +2447,6 @@
       </m:oMath>
     </w:p>
     <w:p>
-      <w:r>
-        <w:br w:type="page"/>
-      </w:r>
-    </w:p>
-    <w:p>
       <w:pPr>
         <w:spacing w:line="276" w:lineRule="auto"/>
       </w:pPr>
@@ -2938,7 +2630,7 @@
               <w:rPr>
                 <w:rFonts w:ascii="Cambria Math" w:hAnsi="Cambria Math"/>
               </w:rPr>
-              <m:t>v</m:t>
+              <m:t>u</m:t>
             </m:r>
           </m:e>
           <m:sub>
@@ -2970,7 +2662,7 @@
               <w:rPr>
                 <w:rFonts w:ascii="Cambria Math" w:hAnsi="Cambria Math"/>
               </w:rPr>
-              <m:t>v</m:t>
+              <m:t>u</m:t>
             </m:r>
           </m:e>
           <m:sub>
@@ -3002,7 +2694,7 @@
               <w:rPr>
                 <w:rFonts w:ascii="Cambria Math" w:hAnsi="Cambria Math"/>
               </w:rPr>
-              <m:t>v</m:t>
+              <m:t>u</m:t>
             </m:r>
           </m:e>
           <m:sub>
@@ -3043,7 +2735,7 @@
                   <w:rPr>
                     <w:rFonts w:ascii="Cambria Math" w:hAnsi="Cambria Math"/>
                   </w:rPr>
-                  <m:t>v</m:t>
+                  <m:t>u</m:t>
                 </m:r>
               </m:e>
               <m:sub>
@@ -3075,7 +2767,7 @@
                   <w:rPr>
                     <w:rFonts w:ascii="Cambria Math" w:hAnsi="Cambria Math"/>
                   </w:rPr>
-                  <m:t>v</m:t>
+                  <m:t>u</m:t>
                 </m:r>
               </m:e>
               <m:sub>
@@ -3107,7 +2799,16 @@
         <w:spacing w:line="276" w:lineRule="auto"/>
       </w:pPr>
       <w:r>
-        <w:t xml:space="preserve">finite/infinite sequence of edges which joins a sequence of vertices </w:t>
+        <w:t xml:space="preserve">finite/infinite sequence of </w:t>
+      </w:r>
+      <w:r>
+        <w:t>nodes</w:t>
+      </w:r>
+      <w:r>
+        <w:t xml:space="preserve"> which joins a sequence of vertices </w:t>
+      </w:r>
+      <w:r>
+        <w:t>via edges</w:t>
       </w:r>
     </w:p>
     <w:p>
@@ -3143,7 +2844,7 @@
               <w:rPr>
                 <w:rFonts w:ascii="Cambria Math" w:hAnsi="Cambria Math"/>
               </w:rPr>
-              <m:t>v</m:t>
+              <m:t>u</m:t>
             </m:r>
           </m:e>
           <m:sub>
@@ -3170,7 +2871,48 @@
         <w:spacing w:line="276" w:lineRule="auto"/>
       </w:pPr>
       <w:r>
-        <w:t>same definition as above and vertices are all distinct/so are the edges</w:t>
+        <w:t>same definition as above and vertices</w:t>
+      </w:r>
+      <w:r>
+        <w:t>/nodes</w:t>
+      </w:r>
+      <w:r>
+        <w:t xml:space="preserve"> are all distinct/so are the edges</w:t>
+      </w:r>
+    </w:p>
+    <w:p>
+      <w:pPr>
+        <w:pStyle w:val="Paragrafoelenco"/>
+        <w:numPr>
+          <w:ilvl w:val="1"/>
+          <w:numId w:val="14"/>
+        </w:numPr>
+        <w:spacing w:line="276" w:lineRule="auto"/>
+      </w:pPr>
+      <w:r>
+        <w:t xml:space="preserve">e.g., </w:t>
+      </w:r>
+      <m:oMath>
+        <m:r>
+          <w:rPr>
+            <w:rFonts w:ascii="Cambria Math" w:hAnsi="Cambria Math"/>
+          </w:rPr>
+          <m:t>5,1,8,7,6,1,4</m:t>
+        </m:r>
+      </m:oMath>
+      <w:r>
+        <w:t xml:space="preserve"> has </w:t>
+      </w:r>
+      <m:oMath>
+        <m:r>
+          <w:rPr>
+            <w:rFonts w:ascii="Cambria Math" w:hAnsi="Cambria Math"/>
+          </w:rPr>
+          <m:t>1</m:t>
+        </m:r>
+      </m:oMath>
+      <w:r>
+        <w:t xml:space="preserve"> repeated twice so it’s not simple</w:t>
       </w:r>
     </w:p>
     <w:p>
@@ -3206,7 +2948,7 @@
               <w:rPr>
                 <w:rFonts w:ascii="Cambria Math" w:hAnsi="Cambria Math"/>
               </w:rPr>
-              <m:t>v</m:t>
+              <m:t>u</m:t>
             </m:r>
           </m:e>
           <m:sub>
@@ -3238,7 +2980,7 @@
               <w:rPr>
                 <w:rFonts w:ascii="Cambria Math" w:hAnsi="Cambria Math"/>
               </w:rPr>
-              <m:t>v</m:t>
+              <m:t>u</m:t>
             </m:r>
           </m:e>
           <m:sub>
@@ -3252,7 +2994,13 @@
         </m:sSub>
       </m:oMath>
       <w:r>
-        <w:t xml:space="preserve"> (starts from a given vertex/ends at same vertex)</w:t>
+        <w:t xml:space="preserve"> (starts from a given vertex/ends at same </w:t>
+      </w:r>
+      <w:r>
+        <w:t>node</w:t>
+      </w:r>
+      <w:r>
+        <w:t>)</w:t>
       </w:r>
     </w:p>
     <w:p>
@@ -3679,7 +3427,19 @@
           <w:rPr>
             <w:rFonts w:ascii="Cambria Math" w:hAnsi="Cambria Math"/>
           </w:rPr>
-          <m:t>∀u,v∈V ∃</m:t>
+          <m:t>∀u,v∈V</m:t>
+        </m:r>
+        <m:r>
+          <w:rPr>
+            <w:rFonts w:ascii="Cambria Math" w:hAnsi="Cambria Math"/>
+          </w:rPr>
+          <m:t xml:space="preserve">, </m:t>
+        </m:r>
+        <m:r>
+          <w:rPr>
+            <w:rFonts w:ascii="Cambria Math" w:hAnsi="Cambria Math"/>
+          </w:rPr>
+          <m:t>∃</m:t>
         </m:r>
       </m:oMath>
       <w:r>
@@ -3743,7 +3503,7 @@
                     <pic:cNvPicPr/>
                   </pic:nvPicPr>
                   <pic:blipFill>
-                    <a:blip r:embed="rId12"/>
+                    <a:blip r:embed="rId14"/>
                     <a:stretch>
                       <a:fillRect/>
                     </a:stretch>
@@ -3896,7 +3656,13 @@
           <w:rPr>
             <w:rFonts w:ascii="Cambria Math" w:hAnsi="Cambria Math"/>
           </w:rPr>
-          <m:t xml:space="preserve"> ∀ 1≤i≤k s.t.</m:t>
+          <m:t xml:space="preserve">, </m:t>
+        </m:r>
+        <m:r>
+          <w:rPr>
+            <w:rFonts w:ascii="Cambria Math" w:hAnsi="Cambria Math"/>
+          </w:rPr>
+          <m:t>∀ 1≤i≤k s.t.</m:t>
         </m:r>
       </m:oMath>
     </w:p>
@@ -4351,7 +4117,7 @@
                     <pic:cNvPicPr/>
                   </pic:nvPicPr>
                   <pic:blipFill>
-                    <a:blip r:embed="rId13"/>
+                    <a:blip r:embed="rId15"/>
                     <a:stretch>
                       <a:fillRect/>
                     </a:stretch>
@@ -4407,17 +4173,90 @@
       </w:pPr>
       <w:r>
         <w:rPr>
+          <w:u w:val="single"/>
+        </w:rPr>
+        <w:t>forest</w:t>
+      </w:r>
+      <w:r>
+        <w:t>: set of trees (disjoint)</w:t>
+      </w:r>
+    </w:p>
+    <w:p>
+      <w:pPr>
+        <w:pStyle w:val="Paragrafoelenco"/>
+        <w:numPr>
+          <w:ilvl w:val="1"/>
+          <w:numId w:val="14"/>
+        </w:numPr>
+        <w:spacing w:line="276" w:lineRule="auto"/>
+      </w:pPr>
+      <w:r>
+        <w:t xml:space="preserve">also </w:t>
+      </w:r>
+      <w:r>
+        <w:t xml:space="preserve">= undirected graph in which any two vertices are connected by </w:t>
+      </w:r>
+      <w:r>
+        <w:rPr>
+          <w:i/>
+          <w:iCs/>
+        </w:rPr>
+        <w:t>at most</w:t>
+      </w:r>
+      <w:r>
+        <w:t xml:space="preserve"> one path</w:t>
+      </w:r>
+    </w:p>
+    <w:p>
+      <w:pPr>
+        <w:pStyle w:val="Paragrafoelenco"/>
+        <w:ind w:left="1440"/>
+      </w:pPr>
+    </w:p>
+    <w:p>
+      <w:pPr>
+        <w:pStyle w:val="Paragrafoelenco"/>
+        <w:numPr>
+          <w:ilvl w:val="0"/>
+          <w:numId w:val="14"/>
+        </w:numPr>
+        <w:spacing w:line="276" w:lineRule="auto"/>
+      </w:pPr>
+      <w:r>
+        <w:rPr>
+          <w:u w:val="single"/>
+        </w:rPr>
+        <w:t>spanning tree</w:t>
+      </w:r>
+      <w:r>
+        <w:t xml:space="preserve">: </w:t>
+      </w:r>
+      <w:r>
+        <w:t>a</w:t>
+      </w:r>
+      <w:r>
+        <w:t xml:space="preserve"> spanning subgraph connected and without cycles</w:t>
+      </w:r>
+    </w:p>
+    <w:p>
+      <w:pPr>
+        <w:rPr>
+          <w:u w:val="single"/>
+        </w:rPr>
+      </w:pPr>
+      <w:r>
+        <w:rPr>
           <w:noProof/>
           <w:u w:val="single"/>
         </w:rPr>
         <w:drawing>
-          <wp:anchor distT="0" distB="0" distL="114300" distR="114300" simplePos="0" relativeHeight="251667456" behindDoc="0" locked="0" layoutInCell="1" allowOverlap="1" wp14:anchorId="664D6EB8" wp14:editId="1DB91B42">
+          <wp:anchor distT="0" distB="0" distL="114300" distR="114300" simplePos="0" relativeHeight="251667456" behindDoc="0" locked="0" layoutInCell="1" allowOverlap="1" wp14:anchorId="664D6EB8" wp14:editId="631AA468">
             <wp:simplePos x="0" y="0"/>
             <wp:positionH relativeFrom="column">
-              <wp:posOffset>1761490</wp:posOffset>
+              <wp:posOffset>1758315</wp:posOffset>
             </wp:positionH>
             <wp:positionV relativeFrom="paragraph">
-              <wp:posOffset>276225</wp:posOffset>
+              <wp:posOffset>55311</wp:posOffset>
             </wp:positionV>
             <wp:extent cx="2209800" cy="1202055"/>
             <wp:effectExtent l="0" t="0" r="0" b="0"/>
@@ -4434,7 +4273,7 @@
                     <pic:cNvPicPr/>
                   </pic:nvPicPr>
                   <pic:blipFill>
-                    <a:blip r:embed="rId14"/>
+                    <a:blip r:embed="rId16"/>
                     <a:stretch>
                       <a:fillRect/>
                     </a:stretch>
@@ -4460,35 +4299,18 @@
           </wp:anchor>
         </w:drawing>
       </w:r>
-      <w:r>
-        <w:rPr>
-          <w:u w:val="single"/>
-        </w:rPr>
-        <w:t>spanning tree</w:t>
-      </w:r>
-      <w:r>
-        <w:t xml:space="preserve">: </w:t>
-      </w:r>
-      <w:r>
-        <w:t>a</w:t>
-      </w:r>
-      <w:r>
-        <w:t xml:space="preserve"> spanning subgraph connected and without cycles</w:t>
-      </w:r>
-    </w:p>
-    <w:p>
-      <w:pPr>
-        <w:rPr>
-          <w:u w:val="single"/>
-        </w:rPr>
-      </w:pPr>
     </w:p>
     <w:p>
       <w:pPr>
         <w:ind w:left="2832"/>
       </w:pPr>
-      <w:r>
-        <w:t xml:space="preserve">(in figure: it exists only if </w:t>
+    </w:p>
+    <w:p>
+      <w:pPr>
+        <w:ind w:left="2832"/>
+      </w:pPr>
+      <w:r>
+        <w:t xml:space="preserve">(it exists only if </w:t>
       </w:r>
       <m:oMath>
         <m:r>
@@ -4553,7 +4375,7 @@
                     <pic:cNvPicPr/>
                   </pic:nvPicPr>
                   <pic:blipFill>
-                    <a:blip r:embed="rId15"/>
+                    <a:blip r:embed="rId17"/>
                     <a:stretch>
                       <a:fillRect/>
                     </a:stretch>
@@ -4635,41 +4457,13 @@
     </w:p>
     <w:p>
       <w:pPr>
-        <w:pStyle w:val="Paragrafoelenco"/>
-        <w:numPr>
-          <w:ilvl w:val="1"/>
-          <w:numId w:val="14"/>
-        </w:numPr>
-      </w:pPr>
-      <w:r>
-        <w:t xml:space="preserve">forest = </w:t>
-      </w:r>
-      <w:r>
-        <w:t>undirected graph in which any two ve</w:t>
-      </w:r>
-      <w:r>
-        <w:t xml:space="preserve">rtices are connected by </w:t>
-      </w:r>
-      <w:r>
-        <w:rPr>
-          <w:i/>
-          <w:iCs/>
-        </w:rPr>
-        <w:t>at most</w:t>
-      </w:r>
-      <w:r>
-        <w:t xml:space="preserve"> one path</w:t>
-      </w:r>
-    </w:p>
-    <w:p>
-      <w:pPr>
         <w:pStyle w:val="Titolo2"/>
         <w:pBdr>
           <w:bottom w:val="single" w:sz="6" w:space="1" w:color="auto"/>
         </w:pBdr>
         <w:jc w:val="center"/>
       </w:pPr>
-      <w:bookmarkStart w:id="3" w:name="_Toc159870442"/>
+      <w:bookmarkStart w:id="3" w:name="_Toc159923949"/>
       <w:r>
         <w:t>Basic Problems, Notations and Properties</w:t>
       </w:r>
@@ -4894,7 +4688,13 @@
         <w:t xml:space="preserve"> is not enough</w:t>
       </w:r>
       <w:r>
-        <w:t xml:space="preserve"> (normally online you would find it’s </w:t>
+        <w:t xml:space="preserve"> (normally online you would find</w:t>
+      </w:r>
+      <w:r>
+        <w:t xml:space="preserve"> the size</w:t>
+      </w:r>
+      <w:r>
+        <w:t xml:space="preserve"> it’s </w:t>
       </w:r>
       <m:oMath>
         <m:r>
@@ -4924,7 +4724,20 @@
         <w:spacing w:line="276" w:lineRule="auto"/>
       </w:pPr>
       <w:r>
-        <w:t xml:space="preserve">consider scenario of graph with </w:t>
+        <w:lastRenderedPageBreak/>
+        <w:t xml:space="preserve">consider </w:t>
+      </w:r>
+      <w:r>
+        <w:t xml:space="preserve">a </w:t>
+      </w:r>
+      <w:r>
+        <w:t xml:space="preserve">scenario </w:t>
+      </w:r>
+      <w:r>
+        <w:t>of a</w:t>
+      </w:r>
+      <w:r>
+        <w:t xml:space="preserve"> graph with </w:t>
       </w:r>
       <m:oMath>
         <m:r>
@@ -4964,13 +4777,25 @@
     </w:p>
     <w:p>
       <w:pPr>
+        <w:pStyle w:val="Paragrafoelenco"/>
+        <w:numPr>
+          <w:ilvl w:val="2"/>
+          <w:numId w:val="14"/>
+        </w:numPr>
+        <w:spacing w:line="276" w:lineRule="auto"/>
+      </w:pPr>
+      <w:r>
+        <w:t xml:space="preserve">we are accounting for both the “space” and the “connections” occupied </w:t>
+      </w:r>
+    </w:p>
+    <w:p>
+      <w:pPr>
         <w:spacing w:line="276" w:lineRule="auto"/>
       </w:pPr>
       <w:r>
         <w:rPr>
           <w:u w:val="single"/>
         </w:rPr>
-        <w:lastRenderedPageBreak/>
         <w:t>Exercise</w:t>
       </w:r>
       <w:r>
@@ -5393,7 +5218,7 @@
                 <wp:cNvGraphicFramePr/>
                 <a:graphic xmlns:a="http://schemas.openxmlformats.org/drawingml/2006/main">
                   <a:graphicData uri="http://schemas.microsoft.com/office/word/2010/wordprocessingInk">
-                    <w14:contentPart bwMode="auto" r:id="rId16">
+                    <w14:contentPart bwMode="auto" r:id="rId18">
                       <w14:nvContentPartPr>
                         <w14:cNvContentPartPr/>
                       </w14:nvContentPartPr>
@@ -5429,7 +5254,7 @@
                 <o:lock v:ext="edit" aspectratio="t"/>
               </v:shapetype>
               <v:shape id="Input penna 36" o:spid="_x0000_s1026" type="#_x0000_t75" style="position:absolute;margin-left:144.85pt;margin-top:5.85pt;width:59.6pt;height:20pt;z-index:251694080;visibility:visible;mso-wrap-style:square;mso-wrap-distance-left:9pt;mso-wrap-distance-top:0;mso-wrap-distance-right:9pt;mso-wrap-distance-bottom:0;mso-position-horizontal:absolute;mso-position-horizontal-relative:text;mso-position-vertical:absolute;mso-position-vertical-relative:text" o:gfxdata="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">
-                <v:imagedata r:id="rId17" o:title=""/>
+                <v:imagedata r:id="rId19" o:title=""/>
               </v:shape>
             </w:pict>
           </mc:Fallback>
@@ -5457,7 +5282,7 @@
                 <wp:cNvGraphicFramePr/>
                 <a:graphic xmlns:a="http://schemas.openxmlformats.org/drawingml/2006/main">
                   <a:graphicData uri="http://schemas.microsoft.com/office/word/2010/wordprocessingInk">
-                    <w14:contentPart bwMode="auto" r:id="rId18">
+                    <w14:contentPart bwMode="auto" r:id="rId20">
                       <w14:nvContentPartPr>
                         <w14:cNvContentPartPr/>
                       </w14:nvContentPartPr>
@@ -5474,7 +5299,7 @@
           <mc:Fallback>
             <w:pict>
               <v:shape w14:anchorId="476E1BE9" id="Input penna 19" o:spid="_x0000_s1026" type="#_x0000_t75" style="position:absolute;margin-left:56.8pt;margin-top:10.5pt;width:52.15pt;height:11.25pt;z-index:251676672;visibility:visible;mso-wrap-style:square;mso-wrap-distance-left:9pt;mso-wrap-distance-top:0;mso-wrap-distance-right:9pt;mso-wrap-distance-bottom:0;mso-position-horizontal:absolute;mso-position-horizontal-relative:text;mso-position-vertical:absolute;mso-position-vertical-relative:text" o:gfxdata="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">
-                <v:imagedata r:id="rId19" o:title=""/>
+                <v:imagedata r:id="rId21" o:title=""/>
               </v:shape>
             </w:pict>
           </mc:Fallback>
@@ -5502,7 +5327,7 @@
                 <wp:cNvGraphicFramePr/>
                 <a:graphic xmlns:a="http://schemas.openxmlformats.org/drawingml/2006/main">
                   <a:graphicData uri="http://schemas.microsoft.com/office/word/2010/wordprocessingInk">
-                    <w14:contentPart bwMode="auto" r:id="rId20">
+                    <w14:contentPart bwMode="auto" r:id="rId22">
                       <w14:nvContentPartPr>
                         <w14:cNvContentPartPr/>
                       </w14:nvContentPartPr>
@@ -5519,7 +5344,7 @@
           <mc:Fallback>
             <w:pict>
               <v:shape w14:anchorId="1A1F6ECC" id="Input penna 15" o:spid="_x0000_s1026" type="#_x0000_t75" style="position:absolute;margin-left:153.1pt;margin-top:15.1pt;width:1.05pt;height:1.05pt;z-index:251672576;visibility:visible;mso-wrap-style:square;mso-wrap-distance-left:9pt;mso-wrap-distance-top:0;mso-wrap-distance-right:9pt;mso-wrap-distance-bottom:0;mso-position-horizontal:absolute;mso-position-horizontal-relative:text;mso-position-vertical:absolute;mso-position-vertical-relative:text" o:gfxdata="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">
-                <v:imagedata r:id="rId21" o:title=""/>
+                <v:imagedata r:id="rId23" o:title=""/>
               </v:shape>
             </w:pict>
           </mc:Fallback>
@@ -5552,7 +5377,7 @@
                 <wp:cNvGraphicFramePr/>
                 <a:graphic xmlns:a="http://schemas.openxmlformats.org/drawingml/2006/main">
                   <a:graphicData uri="http://schemas.microsoft.com/office/word/2010/wordprocessingInk">
-                    <w14:contentPart bwMode="auto" r:id="rId22">
+                    <w14:contentPart bwMode="auto" r:id="rId24">
                       <w14:nvContentPartPr>
                         <w14:cNvContentPartPr/>
                       </w14:nvContentPartPr>
@@ -5569,7 +5394,7 @@
           <mc:Fallback>
             <w:pict>
               <v:shape w14:anchorId="6ABA5EFA" id="Input penna 43" o:spid="_x0000_s1026" type="#_x0000_t75" style="position:absolute;margin-left:151.3pt;margin-top:7.95pt;width:43.75pt;height:20.05pt;z-index:251701248;visibility:visible;mso-wrap-style:square;mso-wrap-distance-left:9pt;mso-wrap-distance-top:0;mso-wrap-distance-right:9pt;mso-wrap-distance-bottom:0;mso-position-horizontal:absolute;mso-position-horizontal-relative:text;mso-position-vertical:absolute;mso-position-vertical-relative:text" o:gfxdata="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">
-                <v:imagedata r:id="rId23" o:title=""/>
+                <v:imagedata r:id="rId25" o:title=""/>
               </v:shape>
             </w:pict>
           </mc:Fallback>
@@ -5597,7 +5422,7 @@
                 <wp:cNvGraphicFramePr/>
                 <a:graphic xmlns:a="http://schemas.openxmlformats.org/drawingml/2006/main">
                   <a:graphicData uri="http://schemas.microsoft.com/office/word/2010/wordprocessingInk">
-                    <w14:contentPart bwMode="auto" r:id="rId24">
+                    <w14:contentPart bwMode="auto" r:id="rId26">
                       <w14:nvContentPartPr>
                         <w14:cNvContentPartPr/>
                       </w14:nvContentPartPr>
@@ -5614,7 +5439,7 @@
           <mc:Fallback>
             <w:pict>
               <v:shape w14:anchorId="26D487B7" id="Input penna 25" o:spid="_x0000_s1026" type="#_x0000_t75" style="position:absolute;margin-left:70.05pt;margin-top:25.85pt;width:27pt;height:1.7pt;z-index:251682816;visibility:visible;mso-wrap-style:square;mso-wrap-distance-left:9pt;mso-wrap-distance-top:0;mso-wrap-distance-right:9pt;mso-wrap-distance-bottom:0;mso-position-horizontal:absolute;mso-position-horizontal-relative:text;mso-position-vertical:absolute;mso-position-vertical-relative:text" o:gfxdata="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">
-                <v:imagedata r:id="rId25" o:title=""/>
+                <v:imagedata r:id="rId27" o:title=""/>
               </v:shape>
             </w:pict>
           </mc:Fallback>
@@ -5642,7 +5467,7 @@
                 <wp:cNvGraphicFramePr/>
                 <a:graphic xmlns:a="http://schemas.openxmlformats.org/drawingml/2006/main">
                   <a:graphicData uri="http://schemas.microsoft.com/office/word/2010/wordprocessingInk">
-                    <w14:contentPart bwMode="auto" r:id="rId26">
+                    <w14:contentPart bwMode="auto" r:id="rId28">
                       <w14:nvContentPartPr>
                         <w14:cNvContentPartPr/>
                       </w14:nvContentPartPr>
@@ -5659,7 +5484,7 @@
           <mc:Fallback>
             <w:pict>
               <v:shape w14:anchorId="461EA30F" id="Input penna 24" o:spid="_x0000_s1026" type="#_x0000_t75" style="position:absolute;margin-left:61.9pt;margin-top:-3pt;width:3.1pt;height:22.35pt;z-index:251681792;visibility:visible;mso-wrap-style:square;mso-wrap-distance-left:9pt;mso-wrap-distance-top:0;mso-wrap-distance-right:9pt;mso-wrap-distance-bottom:0;mso-position-horizontal:absolute;mso-position-horizontal-relative:text;mso-position-vertical:absolute;mso-position-vertical-relative:text" o:gfxdata="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">
-                <v:imagedata r:id="rId27" o:title=""/>
+                <v:imagedata r:id="rId29" o:title=""/>
               </v:shape>
             </w:pict>
           </mc:Fallback>
@@ -5687,7 +5512,7 @@
                 <wp:cNvGraphicFramePr/>
                 <a:graphic xmlns:a="http://schemas.openxmlformats.org/drawingml/2006/main">
                   <a:graphicData uri="http://schemas.microsoft.com/office/word/2010/wordprocessingInk">
-                    <w14:contentPart bwMode="auto" r:id="rId28">
+                    <w14:contentPart bwMode="auto" r:id="rId30">
                       <w14:nvContentPartPr>
                         <w14:cNvContentPartPr/>
                       </w14:nvContentPartPr>
@@ -5704,7 +5529,7 @@
           <mc:Fallback>
             <w:pict>
               <v:shape w14:anchorId="24A0A155" id="Input penna 23" o:spid="_x0000_s1026" type="#_x0000_t75" style="position:absolute;margin-left:55.8pt;margin-top:21.45pt;width:12.2pt;height:13.7pt;z-index:251680768;visibility:visible;mso-wrap-style:square;mso-wrap-distance-left:9pt;mso-wrap-distance-top:0;mso-wrap-distance-right:9pt;mso-wrap-distance-bottom:0;mso-position-horizontal:absolute;mso-position-horizontal-relative:text;mso-position-vertical:absolute;mso-position-vertical-relative:text" o:gfxdata="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">
-                <v:imagedata r:id="rId29" o:title=""/>
+                <v:imagedata r:id="rId31" o:title=""/>
               </v:shape>
             </w:pict>
           </mc:Fallback>
@@ -5732,7 +5557,7 @@
                 <wp:cNvGraphicFramePr/>
                 <a:graphic xmlns:a="http://schemas.openxmlformats.org/drawingml/2006/main">
                   <a:graphicData uri="http://schemas.microsoft.com/office/word/2010/wordprocessingInk">
-                    <w14:contentPart bwMode="auto" r:id="rId30">
+                    <w14:contentPart bwMode="auto" r:id="rId32">
                       <w14:nvContentPartPr>
                         <w14:cNvContentPartPr/>
                       </w14:nvContentPartPr>
@@ -5749,7 +5574,7 @@
           <mc:Fallback>
             <w:pict>
               <v:shape w14:anchorId="58728322" id="Input penna 22" o:spid="_x0000_s1026" type="#_x0000_t75" style="position:absolute;margin-left:99.45pt;margin-top:-3pt;width:8.4pt;height:35.35pt;z-index:251679744;visibility:visible;mso-wrap-style:square;mso-wrap-distance-left:9pt;mso-wrap-distance-top:0;mso-wrap-distance-right:9pt;mso-wrap-distance-bottom:0;mso-position-horizontal:absolute;mso-position-horizontal-relative:text;mso-position-vertical:absolute;mso-position-vertical-relative:text" o:gfxdata="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">
-                <v:imagedata r:id="rId31" o:title=""/>
+                <v:imagedata r:id="rId33" o:title=""/>
               </v:shape>
             </w:pict>
           </mc:Fallback>
@@ -5763,6 +5588,18 @@
     </w:p>
     <w:p>
       <w:pPr>
+        <w:spacing w:line="276" w:lineRule="auto"/>
+        <w:ind w:left="360" w:firstLine="348"/>
+      </w:pPr>
+      <w:r>
+        <w:t>This happens because inside the summation, every edge is counted twice</w:t>
+      </w:r>
+      <w:r>
+        <w:t xml:space="preserve">. </w:t>
+      </w:r>
+    </w:p>
+    <w:p>
+      <w:pPr>
         <w:pStyle w:val="Paragrafoelenco"/>
         <w:numPr>
           <w:ilvl w:val="0"/>
@@ -5771,23 +5608,65 @@
         <w:spacing w:line="276" w:lineRule="auto"/>
       </w:pPr>
       <w:r>
-        <w:t>The number of edges in a complete graph with</w:t>
-      </w:r>
-      <w:r>
-        <w:t xml:space="preserve"> </w:t>
+        <w:t xml:space="preserve">Consider </w:t>
       </w:r>
       <m:oMath>
+        <m:d>
+          <m:dPr>
+            <m:ctrlPr>
+              <w:rPr>
+                <w:rFonts w:ascii="Cambria Math" w:hAnsi="Cambria Math"/>
+                <w:i/>
+              </w:rPr>
+            </m:ctrlPr>
+          </m:dPr>
+          <m:e>
+            <m:f>
+              <m:fPr>
+                <m:type m:val="noBar"/>
+                <m:ctrlPr>
+                  <w:rPr>
+                    <w:rFonts w:ascii="Cambria Math" w:eastAsia="MS Mincho" w:hAnsi="Cambria Math" w:cs="MS Mincho"/>
+                  </w:rPr>
+                </m:ctrlPr>
+              </m:fPr>
+              <m:num>
+                <m:r>
+                  <w:rPr>
+                    <w:rFonts w:ascii="Cambria Math" w:hAnsi="Cambria Math"/>
+                  </w:rPr>
+                  <m:t>n</m:t>
+                </m:r>
+                <m:ctrlPr>
+                  <w:rPr>
+                    <w:rFonts w:ascii="Cambria Math" w:hAnsi="Cambria Math"/>
+                    <w:i/>
+                  </w:rPr>
+                </m:ctrlPr>
+              </m:num>
+              <m:den>
+                <m:r>
+                  <w:rPr>
+                    <w:rFonts w:ascii="Cambria Math" w:hAnsi="Cambria Math"/>
+                  </w:rPr>
+                  <m:t>2</m:t>
+                </m:r>
+                <m:ctrlPr>
+                  <w:rPr>
+                    <w:rFonts w:ascii="Cambria Math" w:hAnsi="Cambria Math"/>
+                    <w:i/>
+                  </w:rPr>
+                </m:ctrlPr>
+              </m:den>
+            </m:f>
+          </m:e>
+        </m:d>
         <m:r>
           <w:rPr>
             <w:rFonts w:ascii="Cambria Math" w:hAnsi="Cambria Math"/>
           </w:rPr>
-          <m:t>n</m:t>
+          <m:t>=</m:t>
         </m:r>
-      </m:oMath>
-      <w:r>
-        <w:t xml:space="preserve"> vertices in a complete graph is </w:t>
-      </w:r>
-      <m:oMath>
         <m:f>
           <m:fPr>
             <m:ctrlPr>
@@ -5803,6 +5682,20 @@
                 <w:rFonts w:ascii="Cambria Math" w:hAnsi="Cambria Math"/>
               </w:rPr>
               <m:t>n</m:t>
+            </m:r>
+            <m:r>
+              <w:rPr>
+                <w:rFonts w:ascii="Cambria Math" w:hAnsi="Cambria Math"/>
+              </w:rPr>
+              <m:t>!</m:t>
+            </m:r>
+          </m:num>
+          <m:den>
+            <m:r>
+              <w:rPr>
+                <w:rFonts w:ascii="Cambria Math" w:hAnsi="Cambria Math"/>
+              </w:rPr>
+              <m:t>2!*</m:t>
             </m:r>
             <m:d>
               <m:dPr>
@@ -5818,37 +5711,30 @@
                   <w:rPr>
                     <w:rFonts w:ascii="Cambria Math" w:hAnsi="Cambria Math"/>
                   </w:rPr>
-                  <m:t>n-1</m:t>
+                  <m:t>n</m:t>
+                </m:r>
+                <m:r>
+                  <w:rPr>
+                    <w:rFonts w:ascii="Cambria Math" w:hAnsi="Cambria Math"/>
+                  </w:rPr>
+                  <m:t>-2</m:t>
                 </m:r>
               </m:e>
             </m:d>
-          </m:num>
-          <m:den>
             <m:r>
               <w:rPr>
                 <w:rFonts w:ascii="Cambria Math" w:hAnsi="Cambria Math"/>
               </w:rPr>
-              <m:t>2</m:t>
+              <m:t>!</m:t>
             </m:r>
           </m:den>
         </m:f>
       </m:oMath>
       <w:r>
-        <w:t xml:space="preserve">. This happens because in a complete graph, each vertex is connected to </w:t>
-      </w:r>
-      <m:oMath>
-        <m:r>
-          <w:rPr>
-            <w:rFonts w:ascii="Cambria Math" w:hAnsi="Cambria Math"/>
-          </w:rPr>
-          <m:t>n-1</m:t>
-        </m:r>
-      </m:oMath>
-      <w:r>
-        <w:t xml:space="preserve"> other vertices and we must divide </w:t>
-      </w:r>
-      <w:r>
-        <w:t xml:space="preserve">by </w:t>
+        <w:t xml:space="preserve"> vertices. Th</w:t>
+      </w:r>
+      <w:r>
+        <w:t xml:space="preserve">is happens because we are choosing </w:t>
       </w:r>
       <m:oMath>
         <m:r>
@@ -5859,68 +5745,97 @@
         </m:r>
       </m:oMath>
       <w:r>
-        <w:t xml:space="preserve"> to avoid double-counting (since each edge is counted twice, once for each endpoint). So, the total number of edges in a complete graph with </w:t>
+        <w:t xml:space="preserve"> vertices out of </w:t>
       </w:r>
       <m:oMath>
         <m:r>
           <w:rPr>
             <w:rFonts w:ascii="Cambria Math" w:hAnsi="Cambria Math"/>
           </w:rPr>
-          <m:t>n</m:t>
+          <m:t>m</m:t>
         </m:r>
       </m:oMath>
       <w:r>
-        <w:t xml:space="preserve"> vertices is</w:t>
-      </w:r>
-      <w:r>
-        <w:t xml:space="preserve"> indeed </w:t>
+        <w:t xml:space="preserve"> to form an edge. In a simple graph, </w:t>
+      </w:r>
+      <w:r>
+        <w:t xml:space="preserve">order does not matter, so we can select any two vertices, then arranging with </w:t>
       </w:r>
       <m:oMath>
-        <m:f>
-          <m:fPr>
+        <m:r>
+          <w:rPr>
+            <w:rFonts w:ascii="Cambria Math" w:hAnsi="Cambria Math"/>
+          </w:rPr>
+          <m:t>2!</m:t>
+        </m:r>
+      </m:oMath>
+      <w:r>
+        <w:t xml:space="preserve"> all the possible arrangements and avoid counting each pair twice. I</w:t>
+      </w:r>
+      <w:r>
+        <w:t xml:space="preserve">ndeed, </w:t>
+      </w:r>
+      <w:r>
+        <w:t xml:space="preserve">in a simple graph </w:t>
+      </w:r>
+      <w:r>
+        <w:t xml:space="preserve">there are </w:t>
+      </w:r>
+      <m:oMath>
+        <m:d>
+          <m:dPr>
             <m:ctrlPr>
               <w:rPr>
                 <w:rFonts w:ascii="Cambria Math" w:hAnsi="Cambria Math"/>
                 <w:i/>
               </w:rPr>
             </m:ctrlPr>
-          </m:fPr>
-          <m:num>
-            <m:r>
-              <w:rPr>
-                <w:rFonts w:ascii="Cambria Math" w:hAnsi="Cambria Math"/>
-              </w:rPr>
-              <m:t>n</m:t>
-            </m:r>
-            <m:d>
-              <m:dPr>
+          </m:dPr>
+          <m:e>
+            <m:f>
+              <m:fPr>
+                <m:type m:val="noBar"/>
+                <m:ctrlPr>
+                  <w:rPr>
+                    <w:rFonts w:ascii="Cambria Math" w:eastAsia="MS Mincho" w:hAnsi="Cambria Math" w:cs="MS Mincho"/>
+                  </w:rPr>
+                </m:ctrlPr>
+              </m:fPr>
+              <m:num>
+                <m:r>
+                  <w:rPr>
+                    <w:rFonts w:ascii="Cambria Math" w:hAnsi="Cambria Math"/>
+                  </w:rPr>
+                  <m:t>n</m:t>
+                </m:r>
                 <m:ctrlPr>
                   <w:rPr>
                     <w:rFonts w:ascii="Cambria Math" w:hAnsi="Cambria Math"/>
                     <w:i/>
                   </w:rPr>
                 </m:ctrlPr>
-              </m:dPr>
-              <m:e>
+              </m:num>
+              <m:den>
                 <m:r>
                   <w:rPr>
                     <w:rFonts w:ascii="Cambria Math" w:hAnsi="Cambria Math"/>
                   </w:rPr>
-                  <m:t>n-1</m:t>
+                  <m:t>2</m:t>
                 </m:r>
-              </m:e>
-            </m:d>
-          </m:num>
-          <m:den>
-            <m:r>
-              <w:rPr>
-                <w:rFonts w:ascii="Cambria Math" w:hAnsi="Cambria Math"/>
-              </w:rPr>
-              <m:t>2</m:t>
-            </m:r>
-          </m:den>
-        </m:f>
+                <m:ctrlPr>
+                  <w:rPr>
+                    <w:rFonts w:ascii="Cambria Math" w:hAnsi="Cambria Math"/>
+                    <w:i/>
+                  </w:rPr>
+                </m:ctrlPr>
+              </m:den>
+            </m:f>
+          </m:e>
+        </m:d>
       </m:oMath>
+      <w:r>
+        <w:t xml:space="preserve"> possible pairs of vertices. </w:t>
+      </w:r>
     </w:p>
     <w:p>
       <w:pPr>
@@ -5959,7 +5874,7 @@
                 <wp:cNvGraphicFramePr/>
                 <a:graphic xmlns:a="http://schemas.openxmlformats.org/drawingml/2006/main">
                   <a:graphicData uri="http://schemas.microsoft.com/office/word/2010/wordprocessingInk">
-                    <w14:contentPart bwMode="auto" r:id="rId32">
+                    <w14:contentPart bwMode="auto" r:id="rId34">
                       <w14:nvContentPartPr>
                         <w14:cNvContentPartPr/>
                       </w14:nvContentPartPr>
@@ -5976,7 +5891,7 @@
           <mc:Fallback>
             <w:pict>
               <v:shape w14:anchorId="2BB658E3" id="Input penna 49" o:spid="_x0000_s1026" type="#_x0000_t75" style="position:absolute;margin-left:138.1pt;margin-top:25.95pt;width:79.9pt;height:50.9pt;z-index:251707392;visibility:visible;mso-wrap-style:square;mso-wrap-distance-left:9pt;mso-wrap-distance-top:0;mso-wrap-distance-right:9pt;mso-wrap-distance-bottom:0;mso-position-horizontal:absolute;mso-position-horizontal-relative:text;mso-position-vertical:absolute;mso-position-vertical-relative:text" o:gfxdata="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">
-                <v:imagedata r:id="rId33" o:title=""/>
+                <v:imagedata r:id="rId35" o:title=""/>
               </v:shape>
             </w:pict>
           </mc:Fallback>
@@ -5997,6 +5912,9 @@
         <w:t xml:space="preserve"> is a tree</w:t>
       </w:r>
       <w:r>
+        <w:t xml:space="preserve"> (=connected graph without cycles)</w:t>
+      </w:r>
+      <w:r>
         <w:t xml:space="preserve">, consider </w:t>
       </w:r>
       <m:oMath>
@@ -6025,17 +5943,51 @@
     <w:p>
       <w:pPr>
         <w:pStyle w:val="Paragrafoelenco"/>
-      </w:pPr>
-    </w:p>
-    <w:p>
-      <w:pPr>
-        <w:spacing w:line="276" w:lineRule="auto"/>
-      </w:pPr>
-    </w:p>
-    <w:p>
-      <w:pPr>
-        <w:spacing w:line="276" w:lineRule="auto"/>
-      </w:pPr>
+        <w:rPr>
+          <w:lang w:val="it-IT"/>
+        </w:rPr>
+      </w:pPr>
+    </w:p>
+    <w:p>
+      <w:pPr>
+        <w:spacing w:line="276" w:lineRule="auto"/>
+      </w:pPr>
+    </w:p>
+    <w:p>
+      <w:pPr>
+        <w:spacing w:line="276" w:lineRule="auto"/>
+      </w:pPr>
+    </w:p>
+    <w:p>
+      <w:pPr>
+        <w:spacing w:line="276" w:lineRule="auto"/>
+        <w:ind w:left="360" w:firstLine="348"/>
+      </w:pPr>
+      <w:r>
+        <w:t xml:space="preserve">Fix a root. Then, </w:t>
+      </w:r>
+      <m:oMath>
+        <m:r>
+          <w:rPr>
+            <w:rFonts w:ascii="Cambria Math" w:hAnsi="Cambria Math"/>
+          </w:rPr>
+          <m:t>E</m:t>
+        </m:r>
+      </m:oMath>
+      <w:r>
+        <w:t xml:space="preserve"> represents father-child relationships, which are </w:t>
+      </w:r>
+      <m:oMath>
+        <m:r>
+          <w:rPr>
+            <w:rFonts w:ascii="Cambria Math" w:hAnsi="Cambria Math"/>
+          </w:rPr>
+          <m:t>n-1</m:t>
+        </m:r>
+      </m:oMath>
+      <w:r>
+        <w:t>.</w:t>
+      </w:r>
     </w:p>
     <w:p>
       <w:pPr>
@@ -6095,7 +6047,7 @@
                 <wp:cNvGraphicFramePr/>
                 <a:graphic xmlns:a="http://schemas.openxmlformats.org/drawingml/2006/main">
                   <a:graphicData uri="http://schemas.microsoft.com/office/word/2010/wordprocessingInk">
-                    <w14:contentPart bwMode="auto" r:id="rId34">
+                    <w14:contentPart bwMode="auto" r:id="rId36">
                       <w14:nvContentPartPr>
                         <w14:cNvContentPartPr/>
                       </w14:nvContentPartPr>
@@ -6112,7 +6064,7 @@
           <mc:Fallback>
             <w:pict>
               <v:shape w14:anchorId="4B6D9C04" id="Input penna 61" o:spid="_x0000_s1026" type="#_x0000_t75" style="position:absolute;margin-left:90.25pt;margin-top:6.35pt;width:72.7pt;height:51.3pt;z-index:251719680;visibility:visible;mso-wrap-style:square;mso-wrap-distance-left:9pt;mso-wrap-distance-top:0;mso-wrap-distance-right:9pt;mso-wrap-distance-bottom:0;mso-position-horizontal:absolute;mso-position-horizontal-relative:text;mso-position-vertical:absolute;mso-position-vertical-relative:text" o:gfxdata="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">
-                <v:imagedata r:id="rId35" o:title=""/>
+                <v:imagedata r:id="rId37" o:title=""/>
               </v:shape>
             </w:pict>
           </mc:Fallback>
@@ -6140,7 +6092,7 @@
                 <wp:cNvGraphicFramePr/>
                 <a:graphic xmlns:a="http://schemas.openxmlformats.org/drawingml/2006/main">
                   <a:graphicData uri="http://schemas.microsoft.com/office/word/2010/wordprocessingInk">
-                    <w14:contentPart bwMode="auto" r:id="rId36">
+                    <w14:contentPart bwMode="auto" r:id="rId38">
                       <w14:nvContentPartPr>
                         <w14:cNvContentPartPr/>
                       </w14:nvContentPartPr>
@@ -6157,7 +6109,7 @@
           <mc:Fallback>
             <w:pict>
               <v:shape w14:anchorId="4FC2F183" id="Input penna 70" o:spid="_x0000_s1026" type="#_x0000_t75" style="position:absolute;margin-left:202.2pt;margin-top:3.6pt;width:58.25pt;height:14.85pt;z-index:251728896;visibility:visible;mso-wrap-style:square;mso-wrap-distance-left:9pt;mso-wrap-distance-top:0;mso-wrap-distance-right:9pt;mso-wrap-distance-bottom:0;mso-position-horizontal:absolute;mso-position-horizontal-relative:text;mso-position-vertical:absolute;mso-position-vertical-relative:text" o:gfxdata="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">
-                <v:imagedata r:id="rId37" o:title=""/>
+                <v:imagedata r:id="rId39" o:title=""/>
               </v:shape>
             </w:pict>
           </mc:Fallback>
@@ -6185,7 +6137,7 @@
                 <wp:cNvGraphicFramePr/>
                 <a:graphic xmlns:a="http://schemas.openxmlformats.org/drawingml/2006/main">
                   <a:graphicData uri="http://schemas.microsoft.com/office/word/2010/wordprocessingInk">
-                    <w14:contentPart bwMode="auto" r:id="rId38">
+                    <w14:contentPart bwMode="auto" r:id="rId40">
                       <w14:nvContentPartPr>
                         <w14:cNvContentPartPr/>
                       </w14:nvContentPartPr>
@@ -6202,7 +6154,7 @@
           <mc:Fallback>
             <w:pict>
               <v:shape w14:anchorId="0670BF85" id="Input penna 75" o:spid="_x0000_s1026" type="#_x0000_t75" style="position:absolute;margin-left:273.1pt;margin-top:3.85pt;width:25.3pt;height:18.75pt;z-index:251734016;visibility:visible;mso-wrap-style:square;mso-wrap-distance-left:9pt;mso-wrap-distance-top:0;mso-wrap-distance-right:9pt;mso-wrap-distance-bottom:0;mso-position-horizontal:absolute;mso-position-horizontal-relative:text;mso-position-vertical:absolute;mso-position-vertical-relative:text" o:gfxdata="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">
-                <v:imagedata r:id="rId39" o:title=""/>
+                <v:imagedata r:id="rId41" o:title=""/>
               </v:shape>
             </w:pict>
           </mc:Fallback>
@@ -6230,7 +6182,7 @@
                 <wp:cNvGraphicFramePr/>
                 <a:graphic xmlns:a="http://schemas.openxmlformats.org/drawingml/2006/main">
                   <a:graphicData uri="http://schemas.microsoft.com/office/word/2010/wordprocessingInk">
-                    <w14:contentPart bwMode="auto" r:id="rId40">
+                    <w14:contentPart bwMode="auto" r:id="rId42">
                       <w14:nvContentPartPr>
                         <w14:cNvContentPartPr/>
                       </w14:nvContentPartPr>
@@ -6247,7 +6199,7 @@
           <mc:Fallback>
             <w:pict>
               <v:shape w14:anchorId="34840757" id="Input penna 81" o:spid="_x0000_s1026" type="#_x0000_t75" style="position:absolute;margin-left:203.65pt;margin-top:25.35pt;width:48.4pt;height:19.95pt;z-index:251740160;visibility:visible;mso-wrap-style:square;mso-wrap-distance-left:9pt;mso-wrap-distance-top:0;mso-wrap-distance-right:9pt;mso-wrap-distance-bottom:0;mso-position-horizontal:absolute;mso-position-horizontal-relative:text;mso-position-vertical:absolute;mso-position-vertical-relative:text" o:gfxdata="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">
-                <v:imagedata r:id="rId41" o:title=""/>
+                <v:imagedata r:id="rId43" o:title=""/>
               </v:shape>
             </w:pict>
           </mc:Fallback>
@@ -6266,6 +6218,40 @@
     </w:p>
     <w:p>
       <w:pPr>
+        <w:spacing w:line="276" w:lineRule="auto"/>
+        <w:ind w:left="708"/>
+      </w:pPr>
+      <w:r>
+        <w:t xml:space="preserve">This happens because </w:t>
+      </w:r>
+      <m:oMath>
+        <m:r>
+          <w:rPr>
+            <w:rFonts w:ascii="Cambria Math" w:hAnsi="Cambria Math"/>
+          </w:rPr>
+          <m:t>G</m:t>
+        </m:r>
+      </m:oMath>
+      <w:r>
+        <w:t xml:space="preserve"> is a tree that may have cycles, th</w:t>
+      </w:r>
+      <w:r>
+        <w:t>u</w:t>
+      </w:r>
+      <w:r>
+        <w:t>s it can only have more edges</w:t>
+      </w:r>
+      <w:r>
+        <w:t xml:space="preserve">. </w:t>
+      </w:r>
+    </w:p>
+    <w:p>
+      <w:r>
+        <w:br w:type="page"/>
+      </w:r>
+    </w:p>
+    <w:p>
+      <w:pPr>
         <w:pStyle w:val="Paragrafoelenco"/>
         <w:numPr>
           <w:ilvl w:val="0"/>
@@ -6274,6 +6260,7 @@
         <w:spacing w:line="276" w:lineRule="auto"/>
       </w:pPr>
       <w:r>
+        <w:lastRenderedPageBreak/>
         <w:t xml:space="preserve">Consider an acyclic graph, then </w:t>
       </w:r>
       <m:oMath>
@@ -6289,6 +6276,11 @@
       <w:pPr>
         <w:spacing w:line="276" w:lineRule="auto"/>
       </w:pPr>
+    </w:p>
+    <w:p>
+      <w:pPr>
+        <w:spacing w:line="276" w:lineRule="auto"/>
+      </w:pPr>
       <w:r>
         <w:rPr>
           <w:noProof/>
@@ -6296,28 +6288,28 @@
         <mc:AlternateContent>
           <mc:Choice Requires="wpi">
             <w:drawing>
-              <wp:anchor distT="0" distB="0" distL="114300" distR="114300" simplePos="0" relativeHeight="251769856" behindDoc="0" locked="0" layoutInCell="1" allowOverlap="1" wp14:anchorId="04EA14EC" wp14:editId="18783F49">
+              <wp:anchor distT="0" distB="0" distL="114300" distR="114300" simplePos="0" relativeHeight="251756544" behindDoc="0" locked="0" layoutInCell="1" allowOverlap="1" wp14:anchorId="21FBFDB5" wp14:editId="64D10442">
                 <wp:simplePos x="0" y="0"/>
                 <wp:positionH relativeFrom="column">
-                  <wp:posOffset>2366645</wp:posOffset>
+                  <wp:posOffset>896620</wp:posOffset>
                 </wp:positionH>
                 <wp:positionV relativeFrom="paragraph">
-                  <wp:posOffset>652145</wp:posOffset>
+                  <wp:posOffset>-236220</wp:posOffset>
                 </wp:positionV>
-                <wp:extent cx="1455645" cy="226005"/>
-                <wp:effectExtent l="38100" t="38100" r="49530" b="41275"/>
+                <wp:extent cx="1534160" cy="910590"/>
+                <wp:effectExtent l="38100" t="38100" r="46990" b="41910"/>
                 <wp:wrapNone/>
-                <wp:docPr id="1628167121" name="Input penna 110"/>
+                <wp:docPr id="1379613170" name="Input penna 97"/>
                 <wp:cNvGraphicFramePr/>
                 <a:graphic xmlns:a="http://schemas.openxmlformats.org/drawingml/2006/main">
                   <a:graphicData uri="http://schemas.microsoft.com/office/word/2010/wordprocessingInk">
-                    <w14:contentPart bwMode="auto" r:id="rId42">
+                    <w14:contentPart bwMode="auto" r:id="rId44">
                       <w14:nvContentPartPr>
                         <w14:cNvContentPartPr/>
                       </w14:nvContentPartPr>
                       <w14:xfrm>
                         <a:off x="0" y="0"/>
-                        <a:ext cx="1455645" cy="226005"/>
+                        <a:ext cx="1534160" cy="910590"/>
                       </w14:xfrm>
                     </w14:contentPart>
                   </a:graphicData>
@@ -6327,52 +6319,26 @@
           </mc:Choice>
           <mc:Fallback>
             <w:pict>
-              <v:shape w14:anchorId="40C38129" id="Input penna 110" o:spid="_x0000_s1026" type="#_x0000_t75" style="position:absolute;margin-left:185.85pt;margin-top:50.85pt;width:115.6pt;height:18.8pt;z-index:251769856;visibility:visible;mso-wrap-style:square;mso-wrap-distance-left:9pt;mso-wrap-distance-top:0;mso-wrap-distance-right:9pt;mso-wrap-distance-bottom:0;mso-position-horizontal:absolute;mso-position-horizontal-relative:text;mso-position-vertical:absolute;mso-position-vertical-relative:text" o:gfxdata="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">
-                <v:imagedata r:id="rId43" o:title=""/>
-              </v:shape>
-            </w:pict>
-          </mc:Fallback>
-        </mc:AlternateContent>
-      </w:r>
-      <w:r>
-        <w:rPr>
-          <w:noProof/>
-        </w:rPr>
-        <mc:AlternateContent>
-          <mc:Choice Requires="wpi">
-            <w:drawing>
-              <wp:anchor distT="0" distB="0" distL="114300" distR="114300" simplePos="0" relativeHeight="251759616" behindDoc="0" locked="0" layoutInCell="1" allowOverlap="1" wp14:anchorId="54FDC690" wp14:editId="4520CE9F">
-                <wp:simplePos x="0" y="0"/>
-                <wp:positionH relativeFrom="column">
-                  <wp:posOffset>3095625</wp:posOffset>
-                </wp:positionH>
-                <wp:positionV relativeFrom="paragraph">
-                  <wp:posOffset>243840</wp:posOffset>
-                </wp:positionV>
-                <wp:extent cx="129540" cy="284375"/>
-                <wp:effectExtent l="38100" t="38100" r="22860" b="40005"/>
-                <wp:wrapNone/>
-                <wp:docPr id="1789474351" name="Input penna 100"/>
-                <wp:cNvGraphicFramePr/>
-                <a:graphic xmlns:a="http://schemas.openxmlformats.org/drawingml/2006/main">
-                  <a:graphicData uri="http://schemas.microsoft.com/office/word/2010/wordprocessingInk">
-                    <w14:contentPart bwMode="auto" r:id="rId44">
-                      <w14:nvContentPartPr>
-                        <w14:cNvContentPartPr/>
-                      </w14:nvContentPartPr>
-                      <w14:xfrm>
-                        <a:off x="0" y="0"/>
-                        <a:ext cx="129540" cy="284375"/>
-                      </w14:xfrm>
-                    </w14:contentPart>
-                  </a:graphicData>
-                </a:graphic>
-              </wp:anchor>
-            </w:drawing>
-          </mc:Choice>
-          <mc:Fallback>
-            <w:pict>
-              <v:shape w14:anchorId="2B3A77F9" id="Input penna 100" o:spid="_x0000_s1026" type="#_x0000_t75" style="position:absolute;margin-left:243.25pt;margin-top:18.7pt;width:11.15pt;height:23.4pt;z-index:251759616;visibility:visible;mso-wrap-style:square;mso-wrap-distance-left:9pt;mso-wrap-distance-top:0;mso-wrap-distance-right:9pt;mso-wrap-distance-bottom:0;mso-position-horizontal:absolute;mso-position-horizontal-relative:text;mso-position-vertical:absolute;mso-position-vertical-relative:text" o:gfxdata="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">
+              <v:shapetype w14:anchorId="57FFBB10" id="_x0000_t75" coordsize="21600,21600" o:spt="75" o:preferrelative="t" path="m@4@5l@4@11@9@11@9@5xe" filled="f" stroked="f">
+                <v:stroke joinstyle="miter"/>
+                <v:formulas>
+                  <v:f eqn="if lineDrawn pixelLineWidth 0"/>
+                  <v:f eqn="sum @0 1 0"/>
+                  <v:f eqn="sum 0 0 @1"/>
+                  <v:f eqn="prod @2 1 2"/>
+                  <v:f eqn="prod @3 21600 pixelWidth"/>
+                  <v:f eqn="prod @3 21600 pixelHeight"/>
+                  <v:f eqn="sum @0 0 1"/>
+                  <v:f eqn="prod @6 1 2"/>
+                  <v:f eqn="prod @7 21600 pixelWidth"/>
+                  <v:f eqn="sum @8 21600 0"/>
+                  <v:f eqn="prod @7 21600 pixelHeight"/>
+                  <v:f eqn="sum @10 21600 0"/>
+                </v:formulas>
+                <v:path o:extrusionok="f" gradientshapeok="t" o:connecttype="rect"/>
+                <o:lock v:ext="edit" aspectratio="t"/>
+              </v:shapetype>
+              <v:shape id="Input penna 97" o:spid="_x0000_s1026" type="#_x0000_t75" style="position:absolute;margin-left:70.1pt;margin-top:-19.1pt;width:121.75pt;height:72.65pt;z-index:251756544;visibility:visible;mso-wrap-style:square;mso-wrap-distance-left:9pt;mso-wrap-distance-top:0;mso-wrap-distance-right:9pt;mso-wrap-distance-bottom:0;mso-position-horizontal:absolute;mso-position-horizontal-relative:text;mso-position-vertical:absolute;mso-position-vertical-relative:text" o:gfxdata="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">
                 <v:imagedata r:id="rId45" o:title=""/>
               </v:shape>
             </w:pict>
@@ -6386,15 +6352,15 @@
         <mc:AlternateContent>
           <mc:Choice Requires="wpi">
             <w:drawing>
-              <wp:anchor distT="0" distB="0" distL="114300" distR="114300" simplePos="0" relativeHeight="251755520" behindDoc="0" locked="0" layoutInCell="1" allowOverlap="1" wp14:anchorId="1422A7B2" wp14:editId="56505606">
+              <wp:anchor distT="0" distB="0" distL="114300" distR="114300" simplePos="0" relativeHeight="251755520" behindDoc="0" locked="0" layoutInCell="1" allowOverlap="1" wp14:anchorId="1422A7B2" wp14:editId="11FA8B9D">
                 <wp:simplePos x="0" y="0"/>
                 <wp:positionH relativeFrom="column">
-                  <wp:posOffset>2356485</wp:posOffset>
+                  <wp:posOffset>3021330</wp:posOffset>
                 </wp:positionH>
                 <wp:positionV relativeFrom="paragraph">
-                  <wp:posOffset>220980</wp:posOffset>
+                  <wp:posOffset>-43180</wp:posOffset>
                 </wp:positionV>
-                <wp:extent cx="471095" cy="178870"/>
+                <wp:extent cx="470535" cy="178435"/>
                 <wp:effectExtent l="38100" t="38100" r="43815" b="50165"/>
                 <wp:wrapNone/>
                 <wp:docPr id="1485333568" name="Input penna 96"/>
@@ -6407,7 +6373,7 @@
                       </w14:nvContentPartPr>
                       <w14:xfrm>
                         <a:off x="0" y="0"/>
-                        <a:ext cx="471095" cy="178870"/>
+                        <a:ext cx="470535" cy="178435"/>
                       </w14:xfrm>
                     </w14:contentPart>
                   </a:graphicData>
@@ -6417,7 +6383,7 @@
           </mc:Choice>
           <mc:Fallback>
             <w:pict>
-              <v:shape w14:anchorId="3903A108" id="Input penna 96" o:spid="_x0000_s1026" type="#_x0000_t75" style="position:absolute;margin-left:185.05pt;margin-top:16.9pt;width:38.1pt;height:15.1pt;z-index:251755520;visibility:visible;mso-wrap-style:square;mso-wrap-distance-left:9pt;mso-wrap-distance-top:0;mso-wrap-distance-right:9pt;mso-wrap-distance-bottom:0;mso-position-horizontal:absolute;mso-position-horizontal-relative:text;mso-position-vertical:absolute;mso-position-vertical-relative:text" o:gfxdata="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">
+              <v:shape w14:anchorId="2380D7C1" id="Input penna 96" o:spid="_x0000_s1026" type="#_x0000_t75" style="position:absolute;margin-left:237.4pt;margin-top:-3.9pt;width:38pt;height:15pt;z-index:251755520;visibility:visible;mso-wrap-style:square;mso-wrap-distance-left:9pt;mso-wrap-distance-top:0;mso-wrap-distance-right:9pt;mso-wrap-distance-bottom:0;mso-position-horizontal:absolute;mso-position-horizontal-relative:text;mso-position-vertical:absolute;mso-position-vertical-relative:text" o:gfxdata="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">
                 <v:imagedata r:id="rId47" o:title=""/>
               </v:shape>
             </w:pict>
@@ -6431,18 +6397,18 @@
         <mc:AlternateContent>
           <mc:Choice Requires="wpi">
             <w:drawing>
-              <wp:anchor distT="0" distB="0" distL="114300" distR="114300" simplePos="0" relativeHeight="251756544" behindDoc="0" locked="0" layoutInCell="1" allowOverlap="1" wp14:anchorId="21FBFDB5" wp14:editId="63011A31">
+              <wp:anchor distT="0" distB="0" distL="114300" distR="114300" simplePos="0" relativeHeight="251759616" behindDoc="0" locked="0" layoutInCell="1" allowOverlap="1" wp14:anchorId="54FDC690" wp14:editId="2D82E792">
                 <wp:simplePos x="0" y="0"/>
                 <wp:positionH relativeFrom="column">
-                  <wp:posOffset>231775</wp:posOffset>
+                  <wp:posOffset>3760470</wp:posOffset>
                 </wp:positionH>
                 <wp:positionV relativeFrom="paragraph">
-                  <wp:posOffset>27940</wp:posOffset>
+                  <wp:posOffset>-20320</wp:posOffset>
                 </wp:positionV>
-                <wp:extent cx="1534160" cy="910860"/>
-                <wp:effectExtent l="38100" t="38100" r="46990" b="41910"/>
+                <wp:extent cx="129540" cy="283845"/>
+                <wp:effectExtent l="38100" t="38100" r="22860" b="40005"/>
                 <wp:wrapNone/>
-                <wp:docPr id="1379613170" name="Input penna 97"/>
+                <wp:docPr id="1789474351" name="Input penna 100"/>
                 <wp:cNvGraphicFramePr/>
                 <a:graphic xmlns:a="http://schemas.openxmlformats.org/drawingml/2006/main">
                   <a:graphicData uri="http://schemas.microsoft.com/office/word/2010/wordprocessingInk">
@@ -6452,7 +6418,7 @@
                       </w14:nvContentPartPr>
                       <w14:xfrm>
                         <a:off x="0" y="0"/>
-                        <a:ext cx="1534160" cy="910860"/>
+                        <a:ext cx="129540" cy="283845"/>
                       </w14:xfrm>
                     </w14:contentPart>
                   </a:graphicData>
@@ -6462,7 +6428,7 @@
           </mc:Choice>
           <mc:Fallback>
             <w:pict>
-              <v:shape w14:anchorId="56985844" id="Input penna 97" o:spid="_x0000_s1026" type="#_x0000_t75" style="position:absolute;margin-left:17.75pt;margin-top:1.7pt;width:121.75pt;height:72.7pt;z-index:251756544;visibility:visible;mso-wrap-style:square;mso-wrap-distance-left:9pt;mso-wrap-distance-top:0;mso-wrap-distance-right:9pt;mso-wrap-distance-bottom:0;mso-position-horizontal:absolute;mso-position-horizontal-relative:text;mso-position-vertical:absolute;mso-position-vertical-relative:text" o:gfxdata="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">
+              <v:shape w14:anchorId="6D5D974E" id="Input penna 100" o:spid="_x0000_s1026" type="#_x0000_t75" style="position:absolute;margin-left:295.6pt;margin-top:-2.1pt;width:11.15pt;height:23.3pt;z-index:251759616;visibility:visible;mso-wrap-style:square;mso-wrap-distance-left:9pt;mso-wrap-distance-top:0;mso-wrap-distance-right:9pt;mso-wrap-distance-bottom:0;mso-position-horizontal:absolute;mso-position-horizontal-relative:text;mso-position-vertical:absolute;mso-position-vertical-relative:text" o:gfxdata="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">
                 <v:imagedata r:id="rId49" o:title=""/>
               </v:shape>
             </w:pict>
@@ -6470,76 +6436,136 @@
         </mc:AlternateContent>
       </w:r>
       <w:r>
-        <w:br w:type="page"/>
-      </w:r>
-    </w:p>
-    <w:p>
-      <w:pPr>
-        <w:pStyle w:val="Titolo1"/>
-        <w:jc w:val="center"/>
-      </w:pPr>
-      <w:bookmarkStart w:id="4" w:name="_Toc159870443"/>
-      <w:r>
-        <w:lastRenderedPageBreak/>
-        <w:t>Minimum Spanning Tree (MST)</w:t>
-      </w:r>
-      <w:bookmarkEnd w:id="4"/>
-    </w:p>
-    <w:p>
-      <w:r>
-        <w:br w:type="page"/>
-      </w:r>
-    </w:p>
-    <w:p>
-      <w:pPr>
-        <w:pStyle w:val="Titolo1"/>
-        <w:jc w:val="center"/>
-      </w:pPr>
-      <w:bookmarkStart w:id="5" w:name="_Toc159870444"/>
-      <w:r>
-        <w:lastRenderedPageBreak/>
-        <w:t>Shortest Path</w:t>
-      </w:r>
-      <w:bookmarkEnd w:id="5"/>
-    </w:p>
-    <w:p>
-      <w:r>
-        <w:br w:type="page"/>
-      </w:r>
-    </w:p>
-    <w:p>
-      <w:pPr>
-        <w:pStyle w:val="Titolo1"/>
-        <w:jc w:val="center"/>
-      </w:pPr>
-      <w:bookmarkStart w:id="6" w:name="_Toc159870445"/>
-      <w:r>
-        <w:lastRenderedPageBreak/>
-        <w:t>Approximation Algorithms</w:t>
-      </w:r>
-      <w:bookmarkEnd w:id="6"/>
-    </w:p>
-    <w:p>
-      <w:r>
-        <w:br w:type="page"/>
-      </w:r>
-    </w:p>
-    <w:p>
-      <w:pPr>
-        <w:pStyle w:val="Titolo1"/>
-        <w:jc w:val="center"/>
-      </w:pPr>
-      <w:bookmarkStart w:id="7" w:name="_Toc159870446"/>
-      <w:r>
-        <w:lastRenderedPageBreak/>
-        <w:t>Randomized Algorithms</w:t>
-      </w:r>
-      <w:bookmarkEnd w:id="7"/>
-    </w:p>
-    <w:p/>
+        <w:rPr>
+          <w:noProof/>
+        </w:rPr>
+        <mc:AlternateContent>
+          <mc:Choice Requires="wpi">
+            <w:drawing>
+              <wp:anchor distT="0" distB="0" distL="114300" distR="114300" simplePos="0" relativeHeight="251769856" behindDoc="0" locked="0" layoutInCell="1" allowOverlap="1" wp14:anchorId="04EA14EC" wp14:editId="0579D23B">
+                <wp:simplePos x="0" y="0"/>
+                <wp:positionH relativeFrom="column">
+                  <wp:posOffset>3031490</wp:posOffset>
+                </wp:positionH>
+                <wp:positionV relativeFrom="paragraph">
+                  <wp:posOffset>387985</wp:posOffset>
+                </wp:positionV>
+                <wp:extent cx="1183320" cy="225000"/>
+                <wp:effectExtent l="38100" t="38100" r="36195" b="41275"/>
+                <wp:wrapNone/>
+                <wp:docPr id="1628167121" name="Input penna 110"/>
+                <wp:cNvGraphicFramePr/>
+                <a:graphic xmlns:a="http://schemas.openxmlformats.org/drawingml/2006/main">
+                  <a:graphicData uri="http://schemas.microsoft.com/office/word/2010/wordprocessingInk">
+                    <w14:contentPart bwMode="auto" r:id="rId50">
+                      <w14:nvContentPartPr>
+                        <w14:cNvContentPartPr/>
+                      </w14:nvContentPartPr>
+                      <w14:xfrm>
+                        <a:off x="0" y="0"/>
+                        <a:ext cx="1183320" cy="225425"/>
+                      </w14:xfrm>
+                    </w14:contentPart>
+                  </a:graphicData>
+                </a:graphic>
+                <wp14:sizeRelH relativeFrom="margin">
+                  <wp14:pctWidth>0</wp14:pctWidth>
+                </wp14:sizeRelH>
+              </wp:anchor>
+            </w:drawing>
+          </mc:Choice>
+          <mc:Fallback>
+            <w:pict>
+              <v:shape w14:anchorId="5E700B7F" id="Input penna 110" o:spid="_x0000_s1026" type="#_x0000_t75" style="position:absolute;margin-left:238.2pt;margin-top:30.05pt;width:94.15pt;height:18.7pt;z-index:251769856;visibility:visible;mso-wrap-style:square;mso-width-percent:0;mso-wrap-distance-left:9pt;mso-wrap-distance-top:0;mso-wrap-distance-right:9pt;mso-wrap-distance-bottom:0;mso-position-horizontal:absolute;mso-position-horizontal-relative:text;mso-position-vertical:absolute;mso-position-vertical-relative:text;mso-width-percent:0;mso-width-relative:margin" o:gfxdata="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">
+                <v:imagedata r:id="rId51" o:title=""/>
+              </v:shape>
+            </w:pict>
+          </mc:Fallback>
+        </mc:AlternateContent>
+      </w:r>
+    </w:p>
+    <w:p>
+      <w:pPr>
+        <w:spacing w:line="276" w:lineRule="auto"/>
+      </w:pPr>
+      <w:r>
+        <w:rPr>
+          <w:noProof/>
+          <w14:ligatures w14:val="standardContextual"/>
+        </w:rPr>
+        <mc:AlternateContent>
+          <mc:Choice Requires="wpi">
+            <w:drawing>
+              <wp:anchor distT="0" distB="0" distL="114300" distR="114300" simplePos="0" relativeHeight="251771904" behindDoc="0" locked="0" layoutInCell="1" allowOverlap="1" wp14:anchorId="68F3A0C7" wp14:editId="2B24C928">
+                <wp:simplePos x="0" y="0"/>
+                <wp:positionH relativeFrom="column">
+                  <wp:posOffset>4325510</wp:posOffset>
+                </wp:positionH>
+                <wp:positionV relativeFrom="paragraph">
+                  <wp:posOffset>144780</wp:posOffset>
+                </wp:positionV>
+                <wp:extent cx="137650" cy="231935"/>
+                <wp:effectExtent l="38100" t="38100" r="34290" b="34925"/>
+                <wp:wrapNone/>
+                <wp:docPr id="1093557214" name="Input penna 3"/>
+                <wp:cNvGraphicFramePr/>
+                <a:graphic xmlns:a="http://schemas.openxmlformats.org/drawingml/2006/main">
+                  <a:graphicData uri="http://schemas.microsoft.com/office/word/2010/wordprocessingInk">
+                    <w14:contentPart bwMode="auto" r:id="rId52">
+                      <w14:nvContentPartPr>
+                        <w14:cNvContentPartPr/>
+                      </w14:nvContentPartPr>
+                      <w14:xfrm>
+                        <a:off x="0" y="0"/>
+                        <a:ext cx="137650" cy="231935"/>
+                      </w14:xfrm>
+                    </w14:contentPart>
+                  </a:graphicData>
+                </a:graphic>
+              </wp:anchor>
+            </w:drawing>
+          </mc:Choice>
+          <mc:Fallback>
+            <w:pict>
+              <v:shape w14:anchorId="47CA367B" id="Input penna 3" o:spid="_x0000_s1026" type="#_x0000_t75" style="position:absolute;margin-left:340.1pt;margin-top:10.9pt;width:11.85pt;height:19.25pt;z-index:251771904;visibility:visible;mso-wrap-style:square;mso-wrap-distance-left:9pt;mso-wrap-distance-top:0;mso-wrap-distance-right:9pt;mso-wrap-distance-bottom:0;mso-position-horizontal:absolute;mso-position-horizontal-relative:text;mso-position-vertical:absolute;mso-position-vertical-relative:text" o:gfxdata="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">
+                <v:imagedata r:id="rId53" o:title=""/>
+              </v:shape>
+            </w:pict>
+          </mc:Fallback>
+        </mc:AlternateContent>
+      </w:r>
+    </w:p>
+    <w:p>
+      <w:pPr>
+        <w:spacing w:line="276" w:lineRule="auto"/>
+      </w:pPr>
+    </w:p>
+    <w:p>
+      <w:pPr>
+        <w:spacing w:line="276" w:lineRule="auto"/>
+        <w:ind w:left="360" w:firstLine="348"/>
+      </w:pPr>
+      <w:r>
+        <w:t xml:space="preserve">This happens because </w:t>
+      </w:r>
+      <m:oMath>
+        <m:r>
+          <w:rPr>
+            <w:rFonts w:ascii="Cambria Math" w:hAnsi="Cambria Math"/>
+          </w:rPr>
+          <m:t>G</m:t>
+        </m:r>
+      </m:oMath>
+      <w:r>
+        <w:t xml:space="preserve"> is a tree that may not be connected, thus it can only have less edges</w:t>
+      </w:r>
+      <w:r>
+        <w:t>.</w:t>
+      </w:r>
+    </w:p>
     <w:sectPr>
-      <w:headerReference w:type="default" r:id="rId50"/>
-      <w:footerReference w:type="default" r:id="rId51"/>
+      <w:headerReference w:type="default" r:id="rId54"/>
+      <w:footerReference w:type="default" r:id="rId55"/>
       <w:pgSz w:w="11906" w:h="16838"/>
       <w:pgMar w:top="1417" w:right="1134" w:bottom="1134" w:left="1134" w:header="708" w:footer="708" w:gutter="0"/>
       <w:pgNumType w:start="0"/>
@@ -8106,6 +8132,7 @@
   <w:style w:type="character" w:default="1" w:styleId="Carpredefinitoparagrafo">
     <w:name w:val="Default Paragraph Font"/>
     <w:uiPriority w:val="1"/>
+    <w:semiHidden/>
     <w:unhideWhenUsed/>
   </w:style>
   <w:style w:type="table" w:default="1" w:styleId="Tabellanormale">
@@ -8623,6 +8650,18 @@
       <w:ind w:left="220"/>
     </w:pPr>
   </w:style>
+  <w:style w:type="character" w:styleId="Menzionenonrisolta">
+    <w:name w:val="Unresolved Mention"/>
+    <w:basedOn w:val="Carpredefinitoparagrafo"/>
+    <w:uiPriority w:val="99"/>
+    <w:semiHidden/>
+    <w:unhideWhenUsed/>
+    <w:rsid w:val="00F83940"/>
+    <w:rPr>
+      <w:color w:val="605E5C"/>
+      <w:shd w:val="clear" w:color="auto" w:fill="E1DFDD"/>
+    </w:rPr>
+  </w:style>
 </w:styles>
 </file>
 
@@ -8745,10 +8784,12 @@
     <w:rsidRoot w:val="006D3C5D"/>
     <w:rsid w:val="00074231"/>
     <w:rsid w:val="00075BC3"/>
+    <w:rsid w:val="004001CE"/>
     <w:rsid w:val="00472E48"/>
     <w:rsid w:val="006D3C5D"/>
     <w:rsid w:val="006F65F6"/>
     <w:rsid w:val="007D211C"/>
+    <w:rsid w:val="00FF5A31"/>
   </w:rsids>
   <m:mathPr>
     <m:mathFont m:val="Cambria Math"/>
@@ -9208,7 +9249,7 @@
     <w:basedOn w:val="Carpredefinitoparagrafo"/>
     <w:uiPriority w:val="99"/>
     <w:semiHidden/>
-    <w:rsid w:val="006F65F6"/>
+    <w:rsid w:val="00FF5A31"/>
     <w:rPr>
       <w:color w:val="666666"/>
     </w:rPr>
@@ -9255,7 +9296,7 @@
   <inkml:trace contextRef="#ctx0" brushRef="#br0" timeOffset="4921.08">906 126 24575,'3'0'0,"0"1"0,0-1 0,0 1 0,-1 0 0,1 0 0,0 0 0,0 1 0,-1-1 0,1 1 0,0-1 0,-1 1 0,0 0 0,1 0 0,-1 0 0,0 0 0,0 1 0,0-1 0,0 0 0,2 5 0,31 59 0,-26-47 0,3 7 0,-2 1 0,-1 0 0,-1 0 0,-2 1 0,0 0 0,-2 1 0,-1-1 0,-2 1 0,0-1 0,-7 54 0,6-81-57,0 0 0,0 1 1,0-1-1,0 0 0,-1 0 0,1 0 0,0 0 0,-1 0 0,1 0 0,-1 0 0,1 0 1,-1-1-1,0 1 0,1 0 0,-1 0 0,0 0 0,1 0 0,-1-1 0,0 1 1,0 0-1,0-1 0,0 1 0,-1 0 0,-6 2-6769</inkml:trace>
   <inkml:trace contextRef="#ctx0" brushRef="#br0" timeOffset="5547.07">1334 427 24575,'3'0'0,"1"0"0,6 0 0,5 0 0,2 0 0,0 0 0,0 0 0,-1 0 0,-4 0-8191</inkml:trace>
   <inkml:trace contextRef="#ctx0" brushRef="#br0" timeOffset="6059.95">1334 604 24575,'0'2'0,"3"1"0,1-1 0,4 1 0,2-2 0,1 0 0,4 0 0,1-1 0,-1 0 0,1 0 0,-2 0 0,0-1 0,-1 1 0,0 0 0,-2 0-8191</inkml:trace>
-  <inkml:trace contextRef="#ctx0" brushRef="#br0" timeOffset="7459.97">1962 389 24575,'-3'-1'0,"0"1"0,-1-1 0,1 0 0,0 0 0,0 0 0,0-1 0,0 1 0,1-1 0,-1 1 0,0-1 0,1 0 0,-1 0 0,1 0 0,-1 0 0,-2-4 0,-34-44 0,32 40 0,-1-1 0,1-1 0,0 1 0,-11-26 0,16 32 0,0 1 0,1-1 0,0 1 0,0-1 0,0 0 0,0 0 0,0 1 0,1-1 0,0 0 0,0 0 0,1 1 0,-1-1 0,1 0 0,2-9 0,-2 13 0,0-1 0,1 1 0,-1-1 0,0 1 0,0-1 0,1 1 0,-1 0 0,1 0 0,-1 0 0,1 0 0,-1 0 0,1 0 0,0 0 0,-1 0 0,1 0 0,0 1 0,0-1 0,-1 1 0,1-1 0,0 1 0,0 0 0,0 0 0,0 0 0,0 0 0,-1 0 0,1 0 0,0 0 0,0 1 0,0-1 0,0 1 0,-1-1 0,1 1 0,0 0 0,1 1 0,2-1 0,0 1 0,0 0 0,-1 0 0,1 1 0,-1-1 0,1 1 0,-1 0 0,0 0 0,0 0 0,0 1 0,4 5 0,-5-2 0,0-1 0,0 0 0,-1 1 0,0 0 0,-1-1 0,1 1 0,-1 0 0,-1 0 0,1 0 0,-1-1 0,0 1 0,-1 0 0,-1 9 0,0-3 0,-1 0 0,0 0 0,-1 0 0,0-1 0,-12 24 0,8-23 0,-1 0 0,0 0 0,-1-1 0,0-1 0,-14 13 0,21-20 0,-1 0 0,1 1 0,0-1 0,0 1 0,0 0 0,0 0 0,1 0 0,0 0 0,0 0 0,0 1 0,1-1 0,0 1 0,0-1 0,0 1 0,0-1 0,1 1 0,0 0 0,1-1 0,-1 1 0,1-1 0,2 10 0,-2-10 0,0-1 0,1 0 0,-1 0 0,1 0 0,0 1 0,0-1 0,0-1 0,0 1 0,1 0 0,0-1 0,0 1 0,0-1 0,0 0 0,0 0 0,1 0 0,-1 0 0,1-1 0,0 1 0,-1-1 0,1 0 0,0 0 0,1 0 0,-1-1 0,0 1 0,0-1 0,9 1 0,0-1 0,0 0 0,0 0 0,0-2 0,0 0 0,16-3 0,-26 4 0,0-1 0,0 0 0,0 0 0,0 0 0,-1 0 0,1 0 0,0-1 0,-1 1 0,1-1 0,-1 0 0,1 0 0,-1 1 0,0-2 0,0 1 0,0 0 0,0 0 0,0-1 0,0 1 0,-1-1 0,1 1 0,-1-1 0,0 0 0,0 0 0,0 0 0,0 0 0,0 1 0,0-6 0,1 0 0,-1 1 0,0 0 0,0-1 0,-1 1 0,0-1 0,0 1 0,-1-1 0,0 1 0,0 0 0,-1 0 0,0-1 0,0 1 0,-1 0 0,0 0 0,0 1 0,0-1 0,-1 1 0,0-1 0,0 1 0,-1 0 0,1 1 0,-2-1 0,1 1 0,0 0 0,-11-7 0,2-4-1365,10 9-5461</inkml:trace>
+  <inkml:trace contextRef="#ctx0" brushRef="#br0" timeOffset="7459.96">1962 389 24575,'-3'-1'0,"0"1"0,-1-1 0,1 0 0,0 0 0,0 0 0,0-1 0,0 1 0,1-1 0,-1 1 0,0-1 0,1 0 0,-1 0 0,1 0 0,-1 0 0,-2-4 0,-34-44 0,32 40 0,-1-1 0,1-1 0,0 1 0,-11-26 0,16 32 0,0 1 0,1-1 0,0 1 0,0-1 0,0 0 0,0 0 0,0 1 0,1-1 0,0 0 0,0 0 0,1 1 0,-1-1 0,1 0 0,2-9 0,-2 13 0,0-1 0,1 1 0,-1-1 0,0 1 0,0-1 0,1 1 0,-1 0 0,1 0 0,-1 0 0,1 0 0,-1 0 0,1 0 0,0 0 0,-1 0 0,1 0 0,0 1 0,0-1 0,-1 1 0,1-1 0,0 1 0,0 0 0,0 0 0,0 0 0,0 0 0,-1 0 0,1 0 0,0 0 0,0 1 0,0-1 0,0 1 0,-1-1 0,1 1 0,0 0 0,1 1 0,2-1 0,0 1 0,0 0 0,-1 0 0,1 1 0,-1-1 0,1 1 0,-1 0 0,0 0 0,0 0 0,0 1 0,4 5 0,-5-2 0,0-1 0,0 0 0,-1 1 0,0 0 0,-1-1 0,1 1 0,-1 0 0,-1 0 0,1 0 0,-1-1 0,0 1 0,-1 0 0,-1 9 0,0-3 0,-1 0 0,0 0 0,-1 0 0,0-1 0,-12 24 0,8-23 0,-1 0 0,0 0 0,-1-1 0,0-1 0,-14 13 0,21-20 0,-1 0 0,1 1 0,0-1 0,0 1 0,0 0 0,0 0 0,1 0 0,0 0 0,0 0 0,0 1 0,1-1 0,0 1 0,0-1 0,0 1 0,0-1 0,1 1 0,0 0 0,1-1 0,-1 1 0,1-1 0,2 10 0,-2-10 0,0-1 0,1 0 0,-1 0 0,1 0 0,0 1 0,0-1 0,0-1 0,0 1 0,1 0 0,0-1 0,0 1 0,0-1 0,0 0 0,0 0 0,1 0 0,-1 0 0,1-1 0,0 1 0,-1-1 0,1 0 0,0 0 0,1 0 0,-1-1 0,0 1 0,0-1 0,9 1 0,0-1 0,0 0 0,0 0 0,0-2 0,0 0 0,16-3 0,-26 4 0,0-1 0,0 0 0,0 0 0,0 0 0,-1 0 0,1 0 0,0-1 0,-1 1 0,1-1 0,-1 0 0,1 0 0,-1 1 0,0-2 0,0 1 0,0 0 0,0 0 0,0-1 0,0 1 0,-1-1 0,1 1 0,-1-1 0,0 0 0,0 0 0,0 0 0,0 0 0,0 1 0,0-6 0,1 0 0,-1 1 0,0 0 0,0-1 0,-1 1 0,0-1 0,0 1 0,-1-1 0,0 1 0,0 0 0,-1 0 0,0-1 0,0 1 0,-1 0 0,0 0 0,0 1 0,0-1 0,-1 1 0,0-1 0,0 1 0,-1 0 0,1 1 0,-2-1 0,1 1 0,0 0 0,-11-7 0,2-4-1365,10 9-5461</inkml:trace>
 </inkml:ink>
 </file>
 
@@ -9283,7 +9324,7 @@
     </inkml:brush>
   </inkml:definitions>
   <inkml:trace contextRef="#ctx0" brushRef="#br0">254 215 24575,'-10'1'0,"0"-1"0,-1 2 0,1 0 0,1 0 0,-1 0 0,0 1 0,0 1 0,1 0 0,0 0 0,0 1 0,0 0 0,1 0 0,-1 1 0,1 1 0,0-1 0,1 1 0,0 0 0,0 1 0,-8 11 0,6-7 0,1 0 0,0 1 0,1 0 0,1 0 0,0 1 0,1-1 0,0 1 0,1 1 0,1-1 0,0 0 0,1 1 0,-1 26 0,3-29 0,0-1 0,1 1 0,0-1 0,1 1 0,1-1 0,5 18 0,-6-25 0,-1-1 0,1 1 0,0-1 0,0 0 0,0 0 0,0 0 0,1 0 0,-1-1 0,1 1 0,0-1 0,0 1 0,0-1 0,0 0 0,0 0 0,0 0 0,0-1 0,1 1 0,-1-1 0,1 1 0,-1-1 0,1 0 0,0-1 0,-1 1 0,7 0 0,43 1 0,91-6 0,-135 3 0,-1 0 0,0 0 0,0-1 0,1 0 0,-1 0 0,0-1 0,-1 0 0,1-1 0,0 0 0,-1 0 0,0 0 0,0-1 0,0 0 0,-1 0 0,1-1 0,-1 0 0,-1 0 0,1 0 0,6-11 0,-4 4 0,-1-1 0,0 0 0,-2 0 0,1 0 0,-2-1 0,0 1 0,0-1 0,-1 0 0,1-29 0,-3 28 0,3-33 0,-3 1 0,-8-97 0,5 138 6,0 0-1,-1 0 1,1 0-1,-1 1 0,0 0 1,-1-1-1,0 1 1,0 0-1,0 0 1,0 1-1,-1 0 1,0-1-1,0 1 0,-1 1 1,1-1-1,-1 1 1,0 0-1,0 1 1,-1-1-1,1 1 1,-12-4-1,1 1-191,0 0 1,0 1-1,-1 1 0,0 1 1,0 0-1,0 1 1,-26 1-1,34 2-6640</inkml:trace>
-  <inkml:trace contextRef="#ctx0" brushRef="#br0" timeOffset="1111.16">430 339 24575,'2'-4'0,"0"0"0,1 0 0,0 1 0,0-1 0,0 1 0,0-1 0,1 1 0,-1 0 0,1 0 0,0 0 0,0 1 0,8-5 0,0-1 0,20-13 0,0 1 0,2 1 0,0 2 0,1 2 0,1 1 0,60-15 0,-27 13 0,0 3 0,121-6 0,155 17-8,-210 4-1349,-111-2-5469</inkml:trace>
+  <inkml:trace contextRef="#ctx0" brushRef="#br0" timeOffset="1111.15">430 339 24575,'2'-4'0,"0"0"0,1 0 0,0 1 0,0-1 0,0 1 0,0-1 0,1 1 0,-1 0 0,1 0 0,0 0 0,0 1 0,8-5 0,0-1 0,20-13 0,0 1 0,2 1 0,0 2 0,1 2 0,1 1 0,60-15 0,-27 13 0,0 3 0,121-6 0,155 17-8,-210 4-1349,-111-2-5469</inkml:trace>
   <inkml:trace contextRef="#ctx0" brushRef="#br0" timeOffset="2135.66">1738 127 24575,'-1'6'0,"0"0"0,-1 0 0,1 0 0,-1 0 0,0 0 0,-5 9 0,-6 21 0,9-19 0,0 0 0,2 1 0,0-1 0,1 0 0,1 1 0,0 0 0,2-1 0,4 24 0,-5-35 0,1-1 0,-1 1 0,2 0 0,-1 0 0,0-1 0,1 0 0,0 1 0,1-1 0,-1 0 0,1-1 0,0 1 0,0 0 0,0-1 0,0 0 0,1 0 0,0 0 0,0-1 0,0 0 0,0 0 0,0 0 0,1 0 0,0-1 0,-1 0 0,1 0 0,0-1 0,0 1 0,7 0 0,32 5 0,0-2 0,1-2 0,0-1 0,83-10 0,-121 7 0,0-1 0,0 0 0,0 0 0,-1-1 0,1 0 0,-1-1 0,0 0 0,0 0 0,0 0 0,-1-1 0,1 0 0,-1 0 0,0 0 0,-1-1 0,1 0 0,-1 0 0,0-1 0,0 1 0,-1-1 0,0 0 0,0 0 0,-1-1 0,0 1 0,0-1 0,-1 1 0,0-1 0,0 0 0,-1 0 0,0 0 0,0-12 0,0 8 0,-1-1 0,-1 1 0,0 0 0,0 0 0,-6-19 0,5 25 0,0 0 0,-1 0 0,0 0 0,0 1 0,0 0 0,-1-1 0,0 1 0,0 0 0,0 1 0,-1-1 0,0 1 0,-7-6 0,-7-4 0,-1 1 0,0 1 0,-1 1 0,0 1 0,-1 0 0,0 2 0,0 0 0,-1 2 0,-29-5 0,2-2-3,43 10-110,0 1-1,0 0 1,0 0-1,0 1 1,0 0-1,0 0 1,0 0-1,0 1 1,0 0-1,-1 1 0,-10 1 1,8 1-6713</inkml:trace>
   <inkml:trace contextRef="#ctx0" brushRef="#br0" timeOffset="2976.97">229 767 24575,'1'8'0,"1"1"0,0-1 0,1 0 0,-1-1 0,2 1 0,-1 0 0,7 9 0,0 4 0,75 203 0,-32-76 0,-44-126-151,1-1-1,0 0 0,2 0 0,0-1 1,2-1-1,0 0 0,1-1 1,22 20-1,-29-30-6674</inkml:trace>
   <inkml:trace contextRef="#ctx0" brushRef="#br0" timeOffset="3884.72">770 1421 24575,'-2'1'0,"0"-1"0,0 1 0,-1-1 0,1 1 0,0 0 0,0 0 0,0 0 0,0 0 0,0 1 0,0-1 0,0 0 0,1 1 0,-1 0 0,0-1 0,1 1 0,-1 0 0,1 0 0,0-1 0,-1 1 0,0 3 0,-2 2 0,1-1 0,0 0 0,0 1 0,1-1 0,-3 11 0,2-5 0,1 0 0,0 0 0,1 0 0,0 0 0,1 1 0,1-1 0,0 0 0,0 0 0,7 23 0,-6-32 0,0 0 0,0 0 0,0 0 0,1-1 0,-1 1 0,1-1 0,-1 0 0,1 0 0,0 0 0,0 0 0,0 0 0,0 0 0,1-1 0,-1 0 0,0 1 0,1-1 0,-1 0 0,1-1 0,5 1 0,9 2 0,1-2 0,26-1 0,-35 0 0,3 0 0,-1 0 0,-1 0 0,1-1 0,0 0 0,-1 0 0,22-7 0,-30 6 0,1 1 0,-1-1 0,1 0 0,-1 0 0,0-1 0,0 1 0,0-1 0,0 1 0,0-1 0,0 0 0,-1 0 0,1 0 0,-1 0 0,0-1 0,0 1 0,0-1 0,-1 1 0,1-1 0,-1 0 0,0 1 0,1-7 0,7-36 0,-3 0 0,-1-1 0,-3 1 0,-3-48 0,0 52 0,1 40 0,0 0 0,0 1 0,0-1 0,0 0 0,-1 0 0,1 0 0,0 0 0,-1 1 0,1-1 0,-1 0 0,0 0 0,0 1 0,0-1 0,0 0 0,0 1 0,0-1 0,0 1 0,0-1 0,-1 1 0,1 0 0,0-1 0,-1 1 0,1 0 0,-1 0 0,1 0 0,-1 0 0,0 0 0,0 1 0,1-1 0,-1 0 0,0 1 0,0-1 0,0 1 0,1 0 0,-1 0 0,0-1 0,0 1 0,0 0 0,0 1 0,0-1 0,0 0 0,1 0 0,-4 2 0,-1-1 0,-1 0 0,1 1 0,-1 0 0,1 0 0,0 1 0,0-1 0,0 1 0,0 1 0,1-1 0,-1 1 0,-7 7 0,8-5-227,-1 1-1,2 0 1,-1 0-1,0 0 1,-2 8-1,3-7-6598</inkml:trace>
@@ -9403,26 +9444,55 @@
           <inkml:channelProperty channel="F" name="resolution" value="0" units="1/dev"/>
         </inkml:channelProperties>
       </inkml:inkSource>
-      <inkml:timestamp xml:id="ts0" timeString="2024-02-26T20:59:28.976"/>
+      <inkml:timestamp xml:id="ts0" timeString="2024-02-26T20:59:11.491"/>
     </inkml:context>
     <inkml:brush xml:id="br0">
       <inkml:brushProperty name="width" value="0.035" units="cm"/>
       <inkml:brushProperty name="height" value="0.035" units="cm"/>
     </inkml:brush>
   </inkml:definitions>
-  <inkml:trace contextRef="#ctx0" brushRef="#br0">0 186 24575,'1'-4'0,"1"0"0,-1 0 0,1 0 0,0 0 0,0 0 0,1 0 0,-1 1 0,6-7 0,2-5 0,4-9 0,-9 13 0,1 0 0,0 0 0,1 1 0,0 0 0,0 1 0,1-1 0,0 2 0,13-12 0,-20 19 0,0 1 0,0-1 0,0 0 0,1 1 0,-1-1 0,0 1 0,0 0 0,0-1 0,0 1 0,0 0 0,1 0 0,-1 0 0,0 0 0,0 0 0,0 0 0,1 0 0,-1 0 0,0 0 0,0 0 0,0 1 0,0-1 0,1 1 0,0 0 0,1 0 0,0 1 0,-1 0 0,1 0 0,0 0 0,-1 1 0,0-1 0,1 0 0,2 5 0,4 7 0,-1 0 0,12 27 0,-15-31 0,15 39 0,-2 1 0,15 66 0,-4-9 0,-29-107 0,0 0 0,0-1 0,0 1 0,0 0 0,0 0 0,0 0 0,0 0 0,0 0 0,0 0 0,0-1 0,0 1 0,0 0 0,0 0 0,0 0 0,0 0 0,0 0 0,0 0 0,0-1 0,0 1 0,0 0 0,0 0 0,0 0 0,0 0 0,0 0 0,1 0 0,-1 0 0,0 0 0,0-1 0,0 1 0,0 0 0,0 0 0,0 0 0,0 0 0,0 0 0,1 0 0,-1 0 0,0 0 0,0 0 0,0 0 0,0 0 0,0 0 0,0 0 0,0 0 0,1 0 0,-1 0 0,0 0 0,0 0 0,0 0 0,0 0 0,0 0 0,0 0 0,1 0 0,-1 0 0,0 0 0,0 0 0,0 0 0,0 0 0,0 0 0,0 0 0,0 0 0,1 0 0,-1 0 0,0 1 0,0-1 0,0 0 0,0 0 0,0 0 0,7-20 0,5-26 0,1-14 0,-7 26 0,2-1 0,1 1 0,1 1 0,27-57 0,-33 85 0,0-1 0,1 1 0,-1 0 0,1 0 0,0 0 0,1 1 0,-1-1 0,1 1 0,0 1 0,0-1 0,0 1 0,1 0 0,-1 0 0,1 1 0,-1 0 0,1 0 0,0 1 0,0 0 0,13-1 0,-14 1 0,-1 1 0,0 0 0,1 0 0,-1 0 0,1 0 0,-1 1 0,0 0 0,1 0 0,-1 1 0,0 0 0,0-1 0,0 2 0,0-1 0,0 0 0,0 1 0,-1 0 0,1 0 0,-1 1 0,0-1 0,0 1 0,0 0 0,-1 0 0,1 0 0,-1 0 0,5 9 0,-3 1 13,0 0-1,-2 0 1,1 1-1,-2-1 1,0 1-1,-1-1 0,0 1 1,-2 20-1,5 57-1489,-2-81-5349</inkml:trace>
-  <inkml:trace contextRef="#ctx0" brushRef="#br0" timeOffset="538.74">1107 199 24575,'2'0'0,"3"0"0,3 0 0,1 0 0,3 0 0,0 0 0,1 0 0,0 0 0,-2 0-8191</inkml:trace>
-  <inkml:trace contextRef="#ctx0" brushRef="#br0" timeOffset="1124.88">1095 301 24575,'0'2'0,"4"1"0,6 0 0,5-1 0,5-1 0,3 0 0,-1 0 0,-1-1 0,0 0 0,-2 0 0,-4 2 0,-4 1-8191</inkml:trace>
-  <inkml:trace contextRef="#ctx0" brushRef="#br0" timeOffset="1904.33">1861 61 24575,'-6'0'0,"0"1"0,0 0 0,0 1 0,0 0 0,0 0 0,0 0 0,1 0 0,-1 1 0,1 0 0,-1 0 0,-7 7 0,-51 46 0,54-44 0,0 0 0,0 0 0,2 1 0,-1 1 0,2 0 0,0 0 0,0 0 0,1 1 0,1 0 0,1 0 0,-5 29 0,4-8 0,1 0 0,2 0 0,2 1 0,4 37 0,-3-71 0,-1 0 0,1 0 0,0 0 0,0 0 0,0-1 0,0 1 0,0 0 0,1 0 0,-1-1 0,1 1 0,0-1 0,-1 0 0,1 1 0,0-1 0,1 0 0,-1 0 0,0 0 0,1 0 0,-1-1 0,1 1 0,-1-1 0,1 1 0,0-1 0,-1 0 0,1 0 0,0 0 0,0 0 0,0-1 0,0 1 0,0-1 0,0 0 0,0 1 0,0-2 0,5 1 0,1 0 0,-1-1 0,1 0 0,0 0 0,-1-1 0,1 0 0,-1 0 0,0-1 0,1 0 0,-1 0 0,-1-1 0,10-6 0,-11 6 0,-1 0 0,0-1 0,0 0 0,0 0 0,-1 0 0,0 0 0,0-1 0,0 1 0,-1-1 0,0 0 0,0 0 0,0 0 0,-1-1 0,3-8 0,-2 1 0,-1 0 0,-1 0 0,0 0 0,-1 1 0,0-1 0,-3-15 0,2 26 0,0 0 0,0 0 0,0 0 0,0 0 0,-1 0 0,1 1 0,-1-1 0,0 0 0,0 1 0,0-1 0,0 1 0,0-1 0,0 1 0,-1 0 0,1 0 0,-1 0 0,1 1 0,-1-1 0,0 0 0,0 1 0,0 0 0,0 0 0,0 0 0,0 0 0,0 0 0,0 0 0,-6 0 0,-13-2 0,0 1 0,-42 0 0,47 2 0,-55 1-1365</inkml:trace>
-  <inkml:trace contextRef="#ctx0" brushRef="#br0" timeOffset="2369.39">2062 337 24575,'2'0'0,"4"2"0,1 1 0,5 0 0,7-1 0,6 0 0,3-1 0,2-1 0,-3 0 0,-4 0 0,-3 0 0,-5 0-8191</inkml:trace>
-  <inkml:trace contextRef="#ctx0" brushRef="#br0" timeOffset="2947.15">2477 362 24575,'5'0'0,"0"-1"0,-1 0 0,0 0 0,1 0 0,-1-1 0,0 0 0,0 1 0,1-1 0,-1-1 0,-1 1 0,6-4 0,43-37 0,-30 24 0,71-61 0,-93 79 0,0 1 0,0-1 0,1 1 0,-1 0 0,1-1 0,-1 1 0,0 0 0,1-1 0,-1 1 0,1 0 0,-1 0 0,0-1 0,1 1 0,-1 0 0,1 0 0,-1 0 0,1 0 0,-1 0 0,1 0 0,-1 0 0,1 0 0,-1 0 0,1 0 0,-1 0 0,1 0 0,-1 0 0,1 0 0,-1 0 0,1 0 0,-1 0 0,1 0 0,0 1 0,5 16 0,-6 33 0,-1-42 0,-16 323-1365,17-306-5461</inkml:trace>
-  <inkml:trace contextRef="#ctx0" brushRef="#br0" timeOffset="3499.3">3156 576 24575,'0'-2'0,"0"-3"0,3 0 0,2 0 0,4 1 0,4 2 0,1 0 0,1 1 0,-1 1 0,0 0 0,-2 0-8191</inkml:trace>
-  <inkml:trace contextRef="#ctx0" brushRef="#br0" timeOffset="3962.56">3119 426 24575,'0'-2'0,"5"-1"0,3 1 0,2-1 0,4 2 0,4 0 0,3 0 0,3 1 0,0 0 0,0 0 0,-5 0-8191</inkml:trace>
-  <inkml:trace contextRef="#ctx0" brushRef="#br0" timeOffset="5211.6">3710 362 24575,'0'-1'0,"0"-1"0,1 0 0,0 1 0,-1-1 0,1 0 0,0 1 0,0-1 0,0 1 0,0-1 0,0 1 0,0 0 0,0-1 0,0 1 0,1 0 0,-1 0 0,0 0 0,1 0 0,-1 0 0,1 0 0,-1 0 0,1 0 0,0 1 0,-1-1 0,1 1 0,0-1 0,-1 1 0,1 0 0,0-1 0,2 1 0,59-6 0,-56 6 0,3 0 0,22 2 0,-32-1 0,1-1 0,0 1 0,-1-1 0,1 1 0,-1 0 0,1-1 0,-1 1 0,1 0 0,-1 0 0,1 0 0,-1-1 0,0 1 0,1 0 0,-1 0 0,0 0 0,0 0 0,0-1 0,0 1 0,1 0 0,-1 0 0,0 0 0,-1 0 0,1 0 0,0 0 0,0-1 0,0 1 0,0 0 0,-1 0 0,1 0 0,0 0 0,-1-1 0,1 1 0,-1 0 0,0 0 0,-9 30 0,2-1 0,1 1 0,1 1 0,-1 37 0,6-68 0,1 0 0,0 0 0,0 0 0,-1 0 0,1 1 0,0-1 0,0 0 0,0 0 0,0 0 0,0 0 0,1 0 0,-1 0 0,0 1 0,0-1 0,1 0 0,-1 0 0,1 0 0,-1 0 0,1 0 0,-1 0 0,1 0 0,0 0 0,-1 0 0,1-1 0,0 1 0,0 0 0,1 1 0,0-2 0,0 0 0,1 0 0,-1 0 0,0 0 0,0 0 0,0 0 0,1-1 0,-1 1 0,0-1 0,0 0 0,2-1 0,25-5 0,-16 6 0,53-4 0,-62 5 0,1 0 0,-1 0 0,0 1 0,0-1 0,0 1 0,0 0 0,0 0 0,0 0 0,0 0 0,0 1 0,0 0 0,5 3 0,-8-5 0,0 1 0,0-1 0,0 1 0,-1 0 0,1-1 0,0 1 0,0 0 0,0 0 0,-1 0 0,1-1 0,0 1 0,-1 0 0,1 0 0,-1 0 0,1 0 0,-1 0 0,0 0 0,1 0 0,-1 0 0,0 0 0,1 0 0,-1 1 0,0-1 0,0 0 0,0 0 0,0 0 0,0 0 0,-1 1 0,0 0 0,0-1 0,0 0 0,0 1 0,0-1 0,0 0 0,-1 0 0,1 0 0,0 0 0,-1 0 0,1 0 0,-1 0 0,1-1 0,-1 1 0,1-1 0,-4 2 0,-7 1 0,1-1 0,-1 0 0,-19 1 0,-81-3-1365,96-1-5461</inkml:trace>
+  <inkml:trace contextRef="#ctx0" brushRef="#br0">134 525 24575,'-2'0'0,"0"1"0,0 0 0,0-1 0,0 1 0,1 0 0,-1 0 0,0 0 0,0 0 0,0 0 0,1 1 0,-1-1 0,1 0 0,-1 1 0,1-1 0,-1 1 0,1 0 0,0-1 0,0 1 0,0 0 0,0 0 0,0 0 0,0 0 0,0 0 0,1 0 0,-1 0 0,1 0 0,-1 3 0,-9 60 0,10-64 0,-3 42 0,1 0 0,9 81 0,-5-107 0,2 1 0,0 0 0,0-1 0,2 0 0,0 0 0,1-1 0,1 1 0,0-2 0,17 25 0,-16-29 0,-1 1 0,2-1 0,-1-1 0,2 0 0,-1 0 0,14 9 0,-18-15 0,1-1 0,0 1 0,0-1 0,0 0 0,0-1 0,1 0 0,-1 0 0,1-1 0,-1 1 0,1-2 0,0 1 0,0-1 0,7-1 0,1 0 0,1-1 0,-1 0 0,0-2 0,0 0 0,-1 0 0,1-2 0,-1 0 0,0-1 0,0 0 0,-1-1 0,0-1 0,-1 0 0,0-1 0,0 0 0,-1-1 0,0 0 0,-1-1 0,13-18 0,-11 11 0,0 0 0,-2-1 0,0 0 0,-1-1 0,-1 0 0,-1-1 0,-1 0 0,-1 0 0,-1-1 0,-1 1 0,-1-1 0,0-35 0,-2 47 0,-1-10 0,0 0 0,-1 0 0,-6-28 0,6 42 0,-1 0 0,-1 0 0,1 0 0,-1 0 0,-1 0 0,1 1 0,-1-1 0,0 1 0,0 0 0,-1 0 0,0 1 0,0-1 0,-6-4 0,-5-3 0,-1 1 0,0 0 0,-1 1 0,0 1 0,-1 1 0,0 0 0,0 2 0,-1 0 0,-25-5 0,14 6 0,0 1 0,0 2 0,-1 1 0,1 1 0,-46 6 0,65-3 12,1 0 0,0 1 0,0 0 0,0 1 0,0 1 0,0 0 0,1 0 0,0 1 0,-18 13 0,10-5-383,0 1-1,1 1 1,-29 35 0,36-38-6455</inkml:trace>
+  <inkml:trace contextRef="#ctx0" brushRef="#br0" timeOffset="630.23">800 701 24575,'60'11'0,"315"-10"0,68 4 0,-442-5-37,7 1-184,0-1 0,-1 1-1,1 1 1,-1-1-1,13 5 1,-12-2-6605</inkml:trace>
+  <inkml:trace contextRef="#ctx0" brushRef="#br0" timeOffset="1717.27">2121 650 24575,'-2'1'0,"1"-1"0,0 0 0,0 1 0,0-1 0,0 1 0,0-1 0,0 1 0,0 0 0,0-1 0,0 1 0,0 0 0,0 0 0,0 0 0,1 0 0,-1 0 0,0 0 0,1 0 0,-1 0 0,0 0 0,1 0 0,-1 0 0,1 0 0,0 0 0,-1 0 0,1 0 0,0 1 0,0-1 0,-1 2 0,-3 39 0,4-37 0,-7 74 0,3-54 0,2 1 0,1-1 0,0 1 0,2 0 0,5 30 0,-4-51 0,0 0 0,0 0 0,0 0 0,0-1 0,1 1 0,0 0 0,0-1 0,0 0 0,1 0 0,-1 0 0,1 0 0,0-1 0,0 1 0,0-1 0,0 0 0,1 0 0,-1-1 0,1 1 0,0-1 0,0 0 0,0 0 0,9 2 0,-3-1 0,0-1 0,0 0 0,0 0 0,1-1 0,-1-1 0,0 0 0,0 0 0,1-1 0,19-4 0,-25 2 0,0 1 0,0-1 0,0-1 0,0 1 0,-1-1 0,1 0 0,-1 0 0,0-1 0,-1 1 0,1-1 0,-1 0 0,0-1 0,0 1 0,6-11 0,6-12 0,20-51 0,-29 64 0,3-9 0,-2 0 0,-1-1 0,0 0 0,-2 0 0,3-34 0,-5 2 0,-6-74 0,3 126 0,0 0 0,-1 1 0,1-1 0,-1 0 0,-1 0 0,1 1 0,-1-1 0,1 1 0,-1-1 0,0 1 0,-1 0 0,1 0 0,-1 0 0,0 0 0,0 0 0,0 0 0,-1 1 0,1-1 0,-1 1 0,1 0 0,-1 0 0,0 1 0,-1-1 0,1 1 0,0 0 0,-1 0 0,1 0 0,-1 1 0,-6-2 0,-7-1 0,0 2 0,0 0 0,-1 1 0,1 0 0,0 2 0,-31 4 0,42-4 7,0 1 0,0 0-1,-1 0 1,1 1 0,1 0-1,-1 0 1,0 1-1,1 0 1,0 0 0,0 0-1,0 1 1,0 0 0,1 0-1,-1 0 1,1 1 0,1 0-1,-7 9 1,6-7-121,-1 1 0,2 0-1,-1 0 1,1 1 0,0 0 0,1-1-1,0 1 1,1 0 0,0 0 0,0 1-1,1-1 1,1 13 0,0-12-6712</inkml:trace>
+  <inkml:trace contextRef="#ctx0" brushRef="#br0" timeOffset="2601.65">2372 675 24575,'17'-2'0,"0"0"0,0-1 0,0-1 0,25-9 0,12-3 0,826-156-1365,-861 169-5461</inkml:trace>
+  <inkml:trace contextRef="#ctx0" brushRef="#br0" timeOffset="3459.87">3793 185 24575,'-2'0'0,"0"0"0,-1 0 0,1 1 0,0-1 0,0 1 0,0-1 0,0 1 0,0-1 0,0 1 0,0 0 0,0 0 0,1 0 0,-1 0 0,0 1 0,0-1 0,1 0 0,-1 1 0,1-1 0,-3 3 0,2 0 0,-1 0 0,1 0 0,0 0 0,0 0 0,0 0 0,0 1 0,1-1 0,-2 8 0,0 8 0,1 1 0,1 0 0,1 24 0,0-28 0,0-6 0,1-1 0,-1 1 0,2-1 0,-1 0 0,2 1 0,-1-1 0,1 0 0,8 17 0,-9-23 0,1 0 0,-1 1 0,1-1 0,0 0 0,1-1 0,-1 1 0,1 0 0,-1-1 0,1 0 0,0 0 0,0 0 0,0 0 0,1-1 0,-1 1 0,1-1 0,-1 0 0,1-1 0,0 1 0,0-1 0,6 1 0,12 2 0,0-1 0,0-1 0,-1-1 0,1-2 0,0 0 0,0-1 0,41-9 0,-54 8 0,1-1 0,-1 1 0,0-2 0,0 0 0,0 0 0,-1 0 0,0-1 0,0-1 0,0 0 0,-1 0 0,0 0 0,0-1 0,-1 0 0,0-1 0,0 0 0,-1 0 0,0 0 0,5-13 0,-4 5 0,-1 0 0,0 0 0,-2 0 0,0 0 0,-1-1 0,2-32 0,-8-110 0,2 142 0,2 16 0,-1-1 0,0 0 0,-1 1 0,1-1 0,0 0 0,-1 1 0,0-1 0,1 1 0,-1-1 0,0 1 0,0 0 0,0-1 0,-1 1 0,1 0 0,-1 0 0,1-1 0,-1 1 0,0 0 0,1 1 0,-1-1 0,0 0 0,0 0 0,0 1 0,-1-1 0,-3-1 0,-2 1 0,0 0 0,-1 0 0,1 1 0,-1 0 0,1 0 0,-17 1 0,-35 0 0,26-2 0,1 2 0,-1 1 0,1 1 0,0 2 0,-61 16 0,90-19-49,-1 0 1,1 1-1,0 0 0,0 0 0,0 0 1,0 1-1,0 0 0,1-1 0,-1 1 1,1 0-1,0 0 0,0 1 0,0-1 1,0 1-1,0 0 0,1 0 0,0-1 1,-1 1-1,2 1 0,-1-1 0,0 0 1,1 0-1,0 1 0,0-1 0,0 1 0,0-1 1,1 10-1,-1 0-6777</inkml:trace>
+  <inkml:trace contextRef="#ctx0" brushRef="#br0" timeOffset="4467.83">2523 1066 24575,'4'6'0,"6"9"0,14 12 0,16 15 0,18 15 0,18 10 0,14 10 0,10 1 0,2-1 0,-5-3 0,-11-6 0,-17-12 0,-18-12 0,-17-12-8191</inkml:trace>
+  <inkml:trace contextRef="#ctx0" brushRef="#br0" timeOffset="5435.6">3654 1870 24575,'-8'9'0,"0"1"0,1 0 0,-1 1 0,2 0 0,0 0 0,0 0 0,1 1 0,0 0 0,1 0 0,1 0 0,-1 0 0,2 0 0,0 1 0,1-1 0,0 1 0,0 0 0,3 20 0,-1-25 0,0 0 0,1 0 0,0 0 0,0 0 0,0-1 0,1 1 0,0-1 0,1 0 0,0 1 0,0-1 0,1-1 0,-1 1 0,1-1 0,1 0 0,-1 0 0,1 0 0,0-1 0,0 0 0,1 0 0,0 0 0,0-1 0,0 0 0,0-1 0,0 1 0,1-1 0,0-1 0,-1 1 0,12 1 0,-8-2 0,1 0 0,0-1 0,-1 0 0,1-1 0,0-1 0,-1 1 0,1-2 0,0 0 0,-1 0 0,1-1 0,-1 0 0,21-10 0,-25 10 0,0-1 0,-1 0 0,1-1 0,-1 0 0,0 0 0,0 0 0,-1 0 0,0-1 0,0 0 0,0 0 0,-1 0 0,1-1 0,-2 1 0,1-1 0,-1 0 0,0 0 0,0-1 0,-1 1 0,0-1 0,2-13 0,0-7 0,-1-1 0,-1-38 0,-2 59 0,-1-1 0,0 0 0,0 0 0,-1 0 0,0 0 0,0 1 0,-1-1 0,-1 1 0,1 0 0,-1 0 0,-8-13 0,6 13 0,0 0 0,0 1 0,0-1 0,-1 1 0,0 0 0,-1 1 0,0 0 0,0 0 0,0 1 0,0 0 0,-1 0 0,0 1 0,0 0 0,0 1 0,0-1 0,-1 2 0,0 0 0,1 0 0,-1 0 0,0 1 0,0 1 0,1 0 0,-1 0 0,-17 3 0,16-1-227,1 0-1,0 1 1,0 0-1,1 0 1,-18 10-1,18-8-6598</inkml:trace>
+  <inkml:trace contextRef="#ctx0" brushRef="#br0" timeOffset="6431.42">586 1356 24575,'2'2'0,"1"0"0,-1 0 0,0 0 0,0 0 0,0 1 0,0-1 0,-1 1 0,1-1 0,-1 1 0,1-1 0,1 6 0,4 5 0,254 315 0,-114-155 0,-129-148-455,-2 0 0,14 29 0,-23-41-6371</inkml:trace>
+  <inkml:trace contextRef="#ctx0" brushRef="#br0" timeOffset="7253.32">1103 2172 24575,'-2'24'0,"2"0"0,1 0 0,1 0 0,1 0 0,1 0 0,1 0 0,1-1 0,1 1 0,12 26 0,-15-40 0,1-1 0,0 0 0,0 0 0,1 0 0,13 15 0,-16-22 0,0 1 0,1-1 0,-1 0 0,1 0 0,-1 0 0,1 0 0,0-1 0,-1 1 0,1-1 0,0 0 0,0 0 0,0 0 0,0-1 0,0 1 0,0-1 0,0 0 0,0 0 0,5-2 0,-1 2 0,-1-1 0,1-1 0,-1 0 0,0 0 0,0 0 0,0-1 0,0 0 0,0 0 0,0 0 0,-1-1 0,0 0 0,12-10 0,-9 5 0,0 0 0,-1 0 0,-1-1 0,1 0 0,-1-1 0,-1 1 0,7-15 0,-2-2 0,-1 0 0,-1-1 0,-2 0 0,0 0 0,4-58 0,-11 79 0,4-26 0,-2-1 0,-2 1 0,-1-1 0,-5-33 0,5 66 0,1-1 0,-1 0 0,1 1 0,-1-1 0,0 1 0,1-1 0,-1 1 0,0 0 0,0-1 0,0 1 0,0 0 0,0-1 0,0 1 0,-1 0 0,1 0 0,0 0 0,-1 0 0,1 0 0,0 1 0,-1-1 0,1 0 0,-3 0 0,-1-1 0,1 1 0,-1 0 0,0 1 0,1-1 0,-1 1 0,0-1 0,0 2 0,-4-1 0,1 1 0,1 0 0,0 0 0,-1 1 0,1 0 0,0 0 0,0 0 0,0 1 0,1 0 0,-1 1 0,-9 5 0,10-2-151,0-1-1,1 1 0,-1 0 0,1 1 1,1-1-1,-1 1 0,1 0 1,-4 12-1,4-9-6674</inkml:trace>
 </inkml:ink>
 </file>
 
 <file path=word/ink/ink15.xml><?xml version="1.0" encoding="utf-8"?>
+<inkml:ink xmlns:inkml="http://www.w3.org/2003/InkML">
+  <inkml:definitions>
+    <inkml:context xml:id="ctx0">
+      <inkml:inkSource xml:id="inkSrc0">
+        <inkml:traceFormat>
+          <inkml:channel name="X" type="integer" min="-2.14748E9" max="2.14748E9" units="cm"/>
+          <inkml:channel name="Y" type="integer" min="-2.14748E9" max="2.14748E9" units="cm"/>
+          <inkml:channel name="F" type="integer" max="32767" units="dev"/>
+        </inkml:traceFormat>
+        <inkml:channelProperties>
+          <inkml:channelProperty channel="X" name="resolution" value="1000" units="1/cm"/>
+          <inkml:channelProperty channel="Y" name="resolution" value="1000" units="1/cm"/>
+          <inkml:channelProperty channel="F" name="resolution" value="0" units="1/dev"/>
+        </inkml:channelProperties>
+      </inkml:inkSource>
+      <inkml:timestamp xml:id="ts0" timeString="2024-02-26T20:59:20.302"/>
+    </inkml:context>
+    <inkml:brush xml:id="br0">
+      <inkml:brushProperty name="width" value="0.035" units="cm"/>
+      <inkml:brushProperty name="height" value="0.035" units="cm"/>
+    </inkml:brush>
+  </inkml:definitions>
+  <inkml:trace contextRef="#ctx0" brushRef="#br0">66 429 24575,'-53'9'0,"52"-9"0,0-1 0,0 1 0,0-1 0,1 1 0,-1-1 0,0 0 0,1 1 0,-1-1 0,0 0 0,1 0 0,-1 0 0,1 1 0,-1-1 0,1 0 0,-1 0 0,1 0 0,0 0 0,0 0 0,-1 0 0,1 0 0,0 0 0,0 0 0,0 0 0,0 0 0,0 0 0,0 0 0,0 0 0,0 0 0,1-1 0,1-34 0,-2 36 0,8-50 0,2 0 0,2 1 0,2 1 0,3 0 0,34-69 0,-51 117 0,0-1 0,0 0 0,0 0 0,1 1 0,-1-1 0,0 0 0,1 1 0,-1-1 0,0 1 0,1-1 0,-1 0 0,1 1 0,-1-1 0,1 1 0,-1-1 0,1 1 0,-1-1 0,1 1 0,0-1 0,-1 1 0,1 0 0,0-1 0,-1 1 0,1 0 0,0 0 0,-1-1 0,1 1 0,0 0 0,0 0 0,-1 0 0,1 0 0,0 0 0,0 0 0,-1 0 0,1 0 0,0 0 0,0 1 0,-1-1 0,2 0 0,1 2 0,-1 0 0,1 0 0,-1 0 0,0 1 0,0-1 0,0 0 0,0 1 0,0 0 0,3 5 0,30 69 0,-34-76 0,7 26 0,11 55 0,-14-54 0,14 43 0,-14-128 0,-5 53 0,4-94 0,-3 88 0,0 1 0,1-1 0,0 1 0,1 0 0,0 0 0,0 0 0,1 0 0,6-10 0,-10 18 0,1 0 0,-1 0 0,1 0 0,0 0 0,0 1 0,0-1 0,-1 0 0,1 0 0,0 1 0,0-1 0,0 1 0,0-1 0,0 0 0,0 1 0,0 0 0,0-1 0,0 1 0,1 0 0,-1-1 0,0 1 0,0 0 0,0 0 0,0 0 0,0 0 0,1 0 0,-1 0 0,0 0 0,0 1 0,0-1 0,0 0 0,0 1 0,0-1 0,0 1 0,0-1 0,0 1 0,0-1 0,0 1 0,0 0 0,0-1 0,0 1 0,0 0 0,-1 0 0,1-1 0,0 1 0,1 2 0,3 3 0,1 0 0,-1 1 0,-1-1 0,1 1 0,3 8 0,4 11 0,-1 1 0,-1 0 0,-1 1 0,-1 0 0,-2 0 0,4 40 0,-6-110 0,1 0 0,3 0 0,1 1 0,2 0 0,18-42 0,-29 81 0,0 0 0,1 1 0,-1-1 0,1 1 0,0-1 0,0 0 0,0 1 0,-1 0 0,1-1 0,1 1 0,-1-1 0,0 1 0,0 0 0,0 0 0,1 0 0,-1 0 0,0 0 0,1 0 0,-1 0 0,1 0 0,-1 0 0,1 1 0,0-1 0,1 0 0,-1 1 0,0 0 0,1 1 0,-1-1 0,0 1 0,0-1 0,0 1 0,0 0 0,0 0 0,-1-1 0,1 2 0,0-1 0,0 0 0,0 0 0,-1 0 0,1 1 0,2 2 0,3 3 0,0 1 0,-1 1 0,0-1 0,0 1 0,-1 0 0,7 16 0,-7-9 18,-1 0-1,0 1 1,-2-1-1,0 1 1,-1 0-1,-1 28 1,5 48-1506,-3-82-5338</inkml:trace>
+  <inkml:trace contextRef="#ctx0" brushRef="#br0" timeOffset="620.37">959 240 24575,'4'0'0,"4"0"0,2 0 0,2 0 0,1 0 0,1 0 0,-1 0 0,1 0 0,-1 0 0,-3 0-8191</inkml:trace>
+  <inkml:trace contextRef="#ctx0" brushRef="#br0" timeOffset="1025.84">998 428 24575,'0'2'0,"2"1"0,5 2 0,8 0 0,7 1 0,7 0 0,5 1 0,3-1 0,1 1 0,-1-1 0,-5-1 0,-5-2 0,-8 1 0,-7 0-8191</inkml:trace>
+</inkml:ink>
+</file>
+
+<file path=word/ink/ink16.xml><?xml version="1.0" encoding="utf-8"?>
 <inkml:ink xmlns:inkml="http://www.w3.org/2003/InkML">
   <inkml:definitions>
     <inkml:context xml:id="ctx0">
@@ -9450,35 +9520,6 @@
 </inkml:ink>
 </file>
 
-<file path=word/ink/ink16.xml><?xml version="1.0" encoding="utf-8"?>
-<inkml:ink xmlns:inkml="http://www.w3.org/2003/InkML">
-  <inkml:definitions>
-    <inkml:context xml:id="ctx0">
-      <inkml:inkSource xml:id="inkSrc0">
-        <inkml:traceFormat>
-          <inkml:channel name="X" type="integer" min="-2.14748E9" max="2.14748E9" units="cm"/>
-          <inkml:channel name="Y" type="integer" min="-2.14748E9" max="2.14748E9" units="cm"/>
-          <inkml:channel name="F" type="integer" max="32767" units="dev"/>
-        </inkml:traceFormat>
-        <inkml:channelProperties>
-          <inkml:channelProperty channel="X" name="resolution" value="1000" units="1/cm"/>
-          <inkml:channelProperty channel="Y" name="resolution" value="1000" units="1/cm"/>
-          <inkml:channelProperty channel="F" name="resolution" value="0" units="1/dev"/>
-        </inkml:channelProperties>
-      </inkml:inkSource>
-      <inkml:timestamp xml:id="ts0" timeString="2024-02-26T20:59:20.302"/>
-    </inkml:context>
-    <inkml:brush xml:id="br0">
-      <inkml:brushProperty name="width" value="0.035" units="cm"/>
-      <inkml:brushProperty name="height" value="0.035" units="cm"/>
-    </inkml:brush>
-  </inkml:definitions>
-  <inkml:trace contextRef="#ctx0" brushRef="#br0">66 429 24575,'-53'9'0,"52"-9"0,0-1 0,0 1 0,0-1 0,1 1 0,-1-1 0,0 0 0,1 1 0,-1-1 0,0 0 0,1 0 0,-1 0 0,1 1 0,-1-1 0,1 0 0,-1 0 0,1 0 0,0 0 0,0 0 0,-1 0 0,1 0 0,0 0 0,0 0 0,0 0 0,0 0 0,0 0 0,0 0 0,0 0 0,0 0 0,1-1 0,1-34 0,-2 36 0,8-50 0,2 0 0,2 1 0,2 1 0,3 0 0,34-69 0,-51 117 0,0-1 0,0 0 0,0 0 0,1 1 0,-1-1 0,0 0 0,1 1 0,-1-1 0,0 1 0,1-1 0,-1 0 0,1 1 0,-1-1 0,1 1 0,-1-1 0,1 1 0,-1-1 0,1 1 0,0-1 0,-1 1 0,1 0 0,0-1 0,-1 1 0,1 0 0,0 0 0,-1-1 0,1 1 0,0 0 0,0 0 0,-1 0 0,1 0 0,0 0 0,0 0 0,-1 0 0,1 0 0,0 0 0,0 1 0,-1-1 0,2 0 0,1 2 0,-1 0 0,1 0 0,-1 0 0,0 1 0,0-1 0,0 0 0,0 1 0,0 0 0,3 5 0,30 69 0,-34-76 0,7 26 0,11 55 0,-14-54 0,14 43 0,-14-128 0,-5 53 0,4-94 0,-3 88 0,0 1 0,1-1 0,0 1 0,1 0 0,0 0 0,0 0 0,1 0 0,6-10 0,-10 18 0,1 0 0,-1 0 0,1 0 0,0 0 0,0 1 0,0-1 0,-1 0 0,1 0 0,0 1 0,0-1 0,0 1 0,0-1 0,0 0 0,0 1 0,0 0 0,0-1 0,0 1 0,1 0 0,-1-1 0,0 1 0,0 0 0,0 0 0,0 0 0,0 0 0,1 0 0,-1 0 0,0 0 0,0 1 0,0-1 0,0 0 0,0 1 0,0-1 0,0 1 0,0-1 0,0 1 0,0-1 0,0 1 0,0 0 0,0-1 0,0 1 0,0 0 0,-1 0 0,1-1 0,0 1 0,1 2 0,3 3 0,1 0 0,-1 1 0,-1-1 0,1 1 0,3 8 0,4 11 0,-1 1 0,-1 0 0,-1 1 0,-1 0 0,-2 0 0,4 40 0,-6-110 0,1 0 0,3 0 0,1 1 0,2 0 0,18-42 0,-29 81 0,0 0 0,1 1 0,-1-1 0,1 1 0,0-1 0,0 0 0,0 1 0,-1 0 0,1-1 0,1 1 0,-1-1 0,0 1 0,0 0 0,0 0 0,1 0 0,-1 0 0,0 0 0,1 0 0,-1 0 0,1 0 0,-1 0 0,1 1 0,0-1 0,1 0 0,-1 1 0,0 0 0,1 1 0,-1-1 0,0 1 0,0-1 0,0 1 0,0 0 0,0 0 0,-1-1 0,1 2 0,0-1 0,0 0 0,0 0 0,-1 0 0,1 1 0,2 2 0,3 3 0,0 1 0,-1 1 0,0-1 0,0 1 0,-1 0 0,7 16 0,-7-9 18,-1 0-1,0 1 1,-2-1-1,0 1 1,-1 0-1,-1 28 1,5 48-1506,-3-82-5338</inkml:trace>
-  <inkml:trace contextRef="#ctx0" brushRef="#br0" timeOffset="620.37">959 240 24575,'4'0'0,"4"0"0,2 0 0,2 0 0,1 0 0,1 0 0,-1 0 0,1 0 0,-1 0 0,-3 0-8191</inkml:trace>
-  <inkml:trace contextRef="#ctx0" brushRef="#br0" timeOffset="1025.85">998 428 24575,'0'2'0,"2"1"0,5 2 0,8 0 0,7 1 0,7 0 0,5 1 0,3-1 0,1 1 0,-1-1 0,-5-1 0,-5-2 0,-8 1 0,-7 0-8191</inkml:trace>
-</inkml:ink>
-</file>
-
 <file path=word/ink/ink17.xml><?xml version="1.0" encoding="utf-8"?>
 <inkml:ink xmlns:inkml="http://www.w3.org/2003/InkML">
   <inkml:definitions>
@@ -9495,22 +9536,49 @@
           <inkml:channelProperty channel="F" name="resolution" value="0" units="1/dev"/>
         </inkml:channelProperties>
       </inkml:inkSource>
-      <inkml:timestamp xml:id="ts0" timeString="2024-02-26T20:59:11.491"/>
+      <inkml:timestamp xml:id="ts0" timeString="2024-02-26T20:59:28.976"/>
     </inkml:context>
     <inkml:brush xml:id="br0">
       <inkml:brushProperty name="width" value="0.035" units="cm"/>
       <inkml:brushProperty name="height" value="0.035" units="cm"/>
     </inkml:brush>
   </inkml:definitions>
-  <inkml:trace contextRef="#ctx0" brushRef="#br0">134 525 24575,'-2'0'0,"0"1"0,0 0 0,0-1 0,0 1 0,1 0 0,-1 0 0,0 0 0,0 0 0,0 0 0,1 1 0,-1-1 0,1 0 0,-1 1 0,1-1 0,-1 1 0,1 0 0,0-1 0,0 1 0,0 0 0,0 0 0,0 0 0,0 0 0,0 0 0,1 0 0,-1 0 0,1 0 0,-1 3 0,-9 60 0,10-64 0,-3 42 0,1 0 0,9 81 0,-5-107 0,2 1 0,0 0 0,0-1 0,2 0 0,0 0 0,1-1 0,1 1 0,0-2 0,17 25 0,-16-29 0,-1 1 0,2-1 0,-1-1 0,2 0 0,-1 0 0,14 9 0,-18-15 0,1-1 0,0 1 0,0-1 0,0 0 0,0-1 0,1 0 0,-1 0 0,1-1 0,-1 1 0,1-2 0,0 1 0,0-1 0,7-1 0,1 0 0,1-1 0,-1 0 0,0-2 0,0 0 0,-1 0 0,1-2 0,-1 0 0,0-1 0,0 0 0,-1-1 0,0-1 0,-1 0 0,0-1 0,0 0 0,-1-1 0,0 0 0,-1-1 0,13-18 0,-11 11 0,0 0 0,-2-1 0,0 0 0,-1-1 0,-1 0 0,-1-1 0,-1 0 0,-1 0 0,-1-1 0,-1 1 0,-1-1 0,0-35 0,-2 47 0,-1-10 0,0 0 0,-1 0 0,-6-28 0,6 42 0,-1 0 0,-1 0 0,1 0 0,-1 0 0,-1 0 0,1 1 0,-1-1 0,0 1 0,0 0 0,-1 0 0,0 1 0,0-1 0,-6-4 0,-5-3 0,-1 1 0,0 0 0,-1 1 0,0 1 0,-1 1 0,0 0 0,0 2 0,-1 0 0,-25-5 0,14 6 0,0 1 0,0 2 0,-1 1 0,1 1 0,-46 6 0,65-3 12,1 0 0,0 1 0,0 0 0,0 1 0,0 1 0,0 0 0,1 0 0,0 1 0,-18 13 0,10-5-383,0 1-1,1 1 1,-29 35 0,36-38-6455</inkml:trace>
-  <inkml:trace contextRef="#ctx0" brushRef="#br0" timeOffset="630.23">800 701 24575,'60'11'0,"315"-10"0,68 4 0,-442-5-37,7 1-184,0-1 0,-1 1-1,1 1 1,-1-1-1,13 5 1,-12-2-6605</inkml:trace>
-  <inkml:trace contextRef="#ctx0" brushRef="#br0" timeOffset="1717.27">2121 650 24575,'-2'1'0,"1"-1"0,0 0 0,0 1 0,0-1 0,0 1 0,0-1 0,0 1 0,0 0 0,0-1 0,0 1 0,0 0 0,0 0 0,0 0 0,1 0 0,-1 0 0,0 0 0,1 0 0,-1 0 0,0 0 0,1 0 0,-1 0 0,1 0 0,0 0 0,-1 0 0,1 0 0,0 1 0,0-1 0,-1 2 0,-3 39 0,4-37 0,-7 74 0,3-54 0,2 1 0,1-1 0,0 1 0,2 0 0,5 30 0,-4-51 0,0 0 0,0 0 0,0 0 0,0-1 0,1 1 0,0 0 0,0-1 0,0 0 0,1 0 0,-1 0 0,1 0 0,0-1 0,0 1 0,0-1 0,0 0 0,1 0 0,-1-1 0,1 1 0,0-1 0,0 0 0,0 0 0,9 2 0,-3-1 0,0-1 0,0 0 0,0 0 0,1-1 0,-1-1 0,0 0 0,0 0 0,1-1 0,19-4 0,-25 2 0,0 1 0,0-1 0,0-1 0,0 1 0,-1-1 0,1 0 0,-1 0 0,0-1 0,-1 1 0,1-1 0,-1 0 0,0-1 0,0 1 0,6-11 0,6-12 0,20-51 0,-29 64 0,3-9 0,-2 0 0,-1-1 0,0 0 0,-2 0 0,3-34 0,-5 2 0,-6-74 0,3 126 0,0 0 0,-1 1 0,1-1 0,-1 0 0,-1 0 0,1 1 0,-1-1 0,1 1 0,-1-1 0,0 1 0,-1 0 0,1 0 0,-1 0 0,0 0 0,0 0 0,0 0 0,-1 1 0,1-1 0,-1 1 0,1 0 0,-1 0 0,0 1 0,-1-1 0,1 1 0,0 0 0,-1 0 0,1 0 0,-1 1 0,-6-2 0,-7-1 0,0 2 0,0 0 0,-1 1 0,1 0 0,0 2 0,-31 4 0,42-4 7,0 1 0,0 0-1,-1 0 1,1 1 0,1 0-1,-1 0 1,0 1-1,1 0 1,0 0 0,0 0-1,0 1 1,0 0 0,1 0-1,-1 0 1,1 1 0,1 0-1,-7 9 1,6-7-121,-1 1 0,2 0-1,-1 0 1,1 1 0,0 0 0,1-1-1,0 1 1,1 0 0,0 0 0,0 1-1,1-1 1,1 13 0,0-12-6712</inkml:trace>
-  <inkml:trace contextRef="#ctx0" brushRef="#br0" timeOffset="2601.65">2372 675 24575,'17'-2'0,"0"0"0,0-1 0,0-1 0,25-9 0,12-3 0,826-156-1365,-861 169-5461</inkml:trace>
-  <inkml:trace contextRef="#ctx0" brushRef="#br0" timeOffset="3459.87">3793 185 24575,'-2'0'0,"0"0"0,-1 0 0,1 1 0,0-1 0,0 1 0,0-1 0,0 1 0,0-1 0,0 1 0,0 0 0,0 0 0,1 0 0,-1 0 0,0 1 0,0-1 0,1 0 0,-1 1 0,1-1 0,-3 3 0,2 0 0,-1 0 0,1 0 0,0 0 0,0 0 0,0 0 0,0 1 0,1-1 0,-2 8 0,0 8 0,1 1 0,1 0 0,1 24 0,0-28 0,0-6 0,1-1 0,-1 1 0,2-1 0,-1 0 0,2 1 0,-1-1 0,1 0 0,8 17 0,-9-23 0,1 0 0,-1 1 0,1-1 0,0 0 0,1-1 0,-1 1 0,1 0 0,-1-1 0,1 0 0,0 0 0,0 0 0,0 0 0,1-1 0,-1 1 0,1-1 0,-1 0 0,1-1 0,0 1 0,0-1 0,6 1 0,12 2 0,0-1 0,0-1 0,-1-1 0,1-2 0,0 0 0,0-1 0,41-9 0,-54 8 0,1-1 0,-1 1 0,0-2 0,0 0 0,0 0 0,-1 0 0,0-1 0,0-1 0,0 0 0,-1 0 0,0 0 0,0-1 0,-1 0 0,0-1 0,0 0 0,-1 0 0,0 0 0,5-13 0,-4 5 0,-1 0 0,0 0 0,-2 0 0,0 0 0,-1-1 0,2-32 0,-8-110 0,2 142 0,2 16 0,-1-1 0,0 0 0,-1 1 0,1-1 0,0 0 0,-1 1 0,0-1 0,1 1 0,-1-1 0,0 1 0,0 0 0,0-1 0,-1 1 0,1 0 0,-1 0 0,1-1 0,-1 1 0,0 0 0,1 1 0,-1-1 0,0 0 0,0 0 0,0 1 0,-1-1 0,-3-1 0,-2 1 0,0 0 0,-1 0 0,1 1 0,-1 0 0,1 0 0,-17 1 0,-35 0 0,26-2 0,1 2 0,-1 1 0,1 1 0,0 2 0,-61 16 0,90-19-49,-1 0 1,1 1-1,0 0 0,0 0 0,0 0 1,0 1-1,0 0 0,1-1 0,-1 1 1,1 0-1,0 0 0,0 1 0,0-1 1,0 1-1,0 0 0,1 0 0,0-1 1,-1 1-1,2 1 0,-1-1 0,0 0 1,1 0-1,0 1 0,0-1 0,0 1 0,0-1 1,1 10-1,-1 0-6777</inkml:trace>
-  <inkml:trace contextRef="#ctx0" brushRef="#br0" timeOffset="4467.83">2523 1066 24575,'4'6'0,"6"9"0,14 12 0,16 15 0,18 15 0,18 10 0,14 10 0,10 1 0,2-1 0,-5-3 0,-11-6 0,-17-12 0,-18-12 0,-17-12-8191</inkml:trace>
-  <inkml:trace contextRef="#ctx0" brushRef="#br0" timeOffset="5435.6">3654 1870 24575,'-8'9'0,"0"1"0,1 0 0,-1 1 0,2 0 0,0 0 0,0 0 0,1 1 0,0 0 0,1 0 0,1 0 0,-1 0 0,2 0 0,0 1 0,1-1 0,0 1 0,0 0 0,3 20 0,-1-25 0,0 0 0,1 0 0,0 0 0,0 0 0,0-1 0,1 1 0,0-1 0,1 0 0,0 1 0,0-1 0,1-1 0,-1 1 0,1-1 0,1 0 0,-1 0 0,1 0 0,0-1 0,0 0 0,1 0 0,0 0 0,0-1 0,0 0 0,0-1 0,0 1 0,1-1 0,0-1 0,-1 1 0,12 1 0,-8-2 0,1 0 0,0-1 0,-1 0 0,1-1 0,0-1 0,-1 1 0,1-2 0,0 0 0,-1 0 0,1-1 0,-1 0 0,21-10 0,-25 10 0,0-1 0,-1 0 0,1-1 0,-1 0 0,0 0 0,0 0 0,-1 0 0,0-1 0,0 0 0,0 0 0,-1 0 0,1-1 0,-2 1 0,1-1 0,-1 0 0,0 0 0,0-1 0,-1 1 0,0-1 0,2-13 0,0-7 0,-1-1 0,-1-38 0,-2 59 0,-1-1 0,0 0 0,0 0 0,-1 0 0,0 0 0,0 1 0,-1-1 0,-1 1 0,1 0 0,-1 0 0,-8-13 0,6 13 0,0 0 0,0 1 0,0-1 0,-1 1 0,0 0 0,-1 1 0,0 0 0,0 0 0,0 1 0,0 0 0,-1 0 0,0 1 0,0 0 0,0 1 0,0-1 0,-1 2 0,0 0 0,1 0 0,-1 0 0,0 1 0,0 1 0,1 0 0,-1 0 0,-17 3 0,16-1-227,1 0-1,0 1 1,0 0-1,1 0 1,-18 10-1,18-8-6598</inkml:trace>
-  <inkml:trace contextRef="#ctx0" brushRef="#br0" timeOffset="6431.42">586 1356 24575,'2'2'0,"1"0"0,-1 0 0,0 0 0,0 0 0,0 1 0,0-1 0,-1 1 0,1-1 0,-1 1 0,1-1 0,1 6 0,4 5 0,254 315 0,-114-155 0,-129-148-455,-2 0 0,14 29 0,-23-41-6371</inkml:trace>
-  <inkml:trace contextRef="#ctx0" brushRef="#br0" timeOffset="7253.32">1103 2172 24575,'-2'24'0,"2"0"0,1 0 0,1 0 0,1 0 0,1 0 0,1 0 0,1-1 0,1 1 0,12 26 0,-15-40 0,1-1 0,0 0 0,0 0 0,1 0 0,13 15 0,-16-22 0,0 1 0,1-1 0,-1 0 0,1 0 0,-1 0 0,1 0 0,0-1 0,-1 1 0,1-1 0,0 0 0,0 0 0,0 0 0,0-1 0,0 1 0,0-1 0,0 0 0,0 0 0,5-2 0,-1 2 0,-1-1 0,1-1 0,-1 0 0,0 0 0,0 0 0,0-1 0,0 0 0,0 0 0,0 0 0,-1-1 0,0 0 0,12-10 0,-9 5 0,0 0 0,-1 0 0,-1-1 0,1 0 0,-1-1 0,-1 1 0,7-15 0,-2-2 0,-1 0 0,-1-1 0,-2 0 0,0 0 0,4-58 0,-11 79 0,4-26 0,-2-1 0,-2 1 0,-1-1 0,-5-33 0,5 66 0,1-1 0,-1 0 0,1 1 0,-1-1 0,0 1 0,1-1 0,-1 1 0,0 0 0,0-1 0,0 1 0,0 0 0,0-1 0,0 1 0,-1 0 0,1 0 0,0 0 0,-1 0 0,1 0 0,0 1 0,-1-1 0,1 0 0,-3 0 0,-1-1 0,1 1 0,-1 0 0,0 1 0,1-1 0,-1 1 0,0-1 0,0 2 0,-4-1 0,1 1 0,1 0 0,0 0 0,-1 1 0,1 0 0,0 0 0,0 0 0,0 1 0,1 0 0,-1 1 0,-9 5 0,10-2-151,0-1-1,1 1 0,-1 0 0,1 1 1,1-1-1,-1 1 0,1 0 1,-4 12-1,4-9-6674</inkml:trace>
+  <inkml:trace contextRef="#ctx0" brushRef="#br0">0 186 24575,'1'-4'0,"1"0"0,-1 0 0,1 0 0,0 0 0,0 0 0,1 0 0,-1 1 0,6-7 0,2-5 0,4-9 0,-9 13 0,1 0 0,0 0 0,1 1 0,0 0 0,0 1 0,1-1 0,0 2 0,13-12 0,-20 19 0,0 1 0,0-1 0,0 0 0,1 1 0,-1-1 0,0 1 0,0 0 0,0-1 0,0 1 0,0 0 0,1 0 0,-1 0 0,0 0 0,0 0 0,0 0 0,1 0 0,-1 0 0,0 0 0,0 0 0,0 1 0,0-1 0,1 1 0,0 0 0,1 0 0,0 1 0,-1 0 0,1 0 0,0 0 0,-1 1 0,0-1 0,1 0 0,2 5 0,4 7 0,-1 0 0,12 27 0,-15-31 0,15 39 0,-2 1 0,15 67 0,-4-10 0,-29-107 0,0 0 0,0-1 0,0 1 0,0 0 0,0 0 0,0 0 0,0 0 0,0 0 0,0 0 0,0-1 0,0 1 0,0 0 0,0 0 0,0 0 0,0 0 0,0 0 0,0 0 0,0-1 0,0 1 0,0 0 0,0 0 0,0 0 0,0 0 0,0 0 0,1 0 0,-1 0 0,0 0 0,0-1 0,0 1 0,0 0 0,0 0 0,0 0 0,0 0 0,0 0 0,1 0 0,-1 0 0,0 0 0,0 0 0,0 0 0,0 0 0,0 0 0,0 0 0,0 0 0,1 0 0,-1 0 0,0 0 0,0 0 0,0 0 0,0 0 0,0 0 0,0 0 0,1 0 0,-1 0 0,0 0 0,0 0 0,0 0 0,0 0 0,0 0 0,0 0 0,0 0 0,1 0 0,-1 0 0,0 1 0,0-1 0,0 0 0,0 0 0,0 0 0,7-20 0,5-26 0,1-14 0,-7 25 0,2 0 0,1 1 0,1 1 0,27-57 0,-33 85 0,0-1 0,1 1 0,-1 0 0,1 0 0,0 0 0,1 1 0,-1-1 0,1 1 0,0 1 0,0-1 0,0 1 0,1 0 0,-1 0 0,1 1 0,-1 0 0,1 0 0,0 1 0,0 0 0,13-1 0,-14 1 0,-1 1 0,0 0 0,1 0 0,-1 0 0,1 0 0,-1 1 0,0 0 0,1 0 0,-1 1 0,0 0 0,0-1 0,0 2 0,0-1 0,0 0 0,0 1 0,-1 0 0,1 0 0,-1 1 0,0-1 0,0 1 0,0 0 0,-1 0 0,1 0 0,-1 0 0,5 9 0,-3 1 13,0 0-1,-2 0 1,1 1-1,-2-1 1,0 1-1,-1-1 0,0 1 1,-2 20-1,5 58-1489,-2-82-5349</inkml:trace>
+  <inkml:trace contextRef="#ctx0" brushRef="#br0" timeOffset="538.74">1107 199 24575,'2'0'0,"3"0"0,3 0 0,1 0 0,3 0 0,0 0 0,1 0 0,0 0 0,-2 0-8191</inkml:trace>
+  <inkml:trace contextRef="#ctx0" brushRef="#br0" timeOffset="1124.87">1095 302 24575,'0'2'0,"4"1"0,6 0 0,5-1 0,5-1 0,3 0 0,-1 0 0,-1-1 0,0 0 0,-2 0 0,-4 2 0,-4 1-8191</inkml:trace>
+  <inkml:trace contextRef="#ctx0" brushRef="#br0" timeOffset="1904.33">1861 61 24575,'-6'0'0,"0"1"0,0 0 0,0 1 0,0 0 0,0 0 0,0 0 0,1 0 0,-1 1 0,1 0 0,-1 0 0,-7 7 0,-51 46 0,54-44 0,0 0 0,0 0 0,2 1 0,-1 1 0,2 0 0,0 0 0,0 0 0,1 2 0,1-1 0,1 0 0,-5 29 0,4-8 0,1 0 0,2 0 0,2 1 0,4 37 0,-3-71 0,-1 0 0,1 0 0,0 0 0,0 0 0,0-1 0,0 1 0,0 0 0,1 0 0,-1-1 0,1 1 0,0-1 0,-1 0 0,1 1 0,0-1 0,1 0 0,-1 0 0,0 0 0,1 0 0,-1-1 0,1 1 0,-1-1 0,1 1 0,0-1 0,-1 0 0,1 0 0,0 0 0,0 0 0,0-1 0,0 1 0,0-1 0,0 0 0,0 1 0,0-2 0,5 1 0,1 0 0,-1-1 0,1 0 0,0 0 0,-1-1 0,1 0 0,-1 0 0,0-1 0,1 0 0,-1 0 0,-1-1 0,10-6 0,-11 6 0,-1 0 0,0-1 0,0 0 0,0 0 0,-1 0 0,0 0 0,0-1 0,0 1 0,-1-1 0,0 0 0,0 0 0,0 0 0,-1-1 0,3-8 0,-2 1 0,-1 0 0,-1 0 0,0 0 0,-1 1 0,0-1 0,-3-15 0,2 26 0,0 0 0,0 0 0,0 0 0,0 0 0,-1 0 0,1 1 0,-1-1 0,0 0 0,0 1 0,0-1 0,0 1 0,0-1 0,0 1 0,-1 0 0,1 0 0,-1 0 0,1 1 0,-1-1 0,0 0 0,0 1 0,0 0 0,0 0 0,0 0 0,0 0 0,0 0 0,0 0 0,-6 0 0,-13-2 0,0 1 0,-42 0 0,47 2 0,-55 1-1365</inkml:trace>
+  <inkml:trace contextRef="#ctx0" brushRef="#br0" timeOffset="2369.39">2062 338 24575,'2'0'0,"4"2"0,1 1 0,5 0 0,7-1 0,6 0 0,3-1 0,2-1 0,-3 0 0,-4 0 0,-3 0 0,-5 0-8191</inkml:trace>
+  <inkml:trace contextRef="#ctx0" brushRef="#br0" timeOffset="2947.15">2477 363 24575,'5'0'0,"0"-1"0,-1 0 0,0 0 0,1 0 0,-1-1 0,0 0 0,0 1 0,1-1 0,-1-1 0,-1 1 0,6-4 0,43-37 0,-30 24 0,71-62 0,-93 80 0,0 1 0,0-1 0,1 1 0,-1 0 0,1-1 0,-1 1 0,0 0 0,1-1 0,-1 1 0,1 0 0,-1 0 0,0-1 0,1 1 0,-1 0 0,1 0 0,-1 0 0,1 0 0,-1 0 0,1 0 0,-1 0 0,1 0 0,-1 0 0,1 0 0,-1 0 0,1 0 0,-1 0 0,1 0 0,-1 0 0,1 0 0,-1 0 0,1 0 0,0 1 0,5 16 0,-6 33 0,-1-41 0,-16 322-1365,17-306-5461</inkml:trace>
+  <inkml:trace contextRef="#ctx0" brushRef="#br0" timeOffset="3499.3">3156 577 24575,'0'-2'0,"0"-3"0,3 0 0,2 0 0,4 1 0,4 2 0,1 0 0,1 1 0,-1 1 0,0 0 0,-2 0-8191</inkml:trace>
+  <inkml:trace contextRef="#ctx0" brushRef="#br0" timeOffset="3962.56">3119 427 24575,'0'-2'0,"5"-1"0,3 1 0,2-1 0,4 2 0,4 0 0,3 0 0,3 1 0,0 0 0,0 0 0,-5 0-8191</inkml:trace>
+</inkml:ink>
+</file>
+
+<file path=word/ink/ink18.xml><?xml version="1.0" encoding="utf-8"?>
+<inkml:ink xmlns:inkml="http://www.w3.org/2003/InkML">
+  <inkml:definitions>
+    <inkml:context xml:id="ctx0">
+      <inkml:inkSource xml:id="inkSrc0">
+        <inkml:traceFormat>
+          <inkml:channel name="X" type="integer" min="-2.14748E9" max="2.14748E9" units="cm"/>
+          <inkml:channel name="Y" type="integer" min="-2.14748E9" max="2.14748E9" units="cm"/>
+          <inkml:channel name="F" type="integer" max="32767" units="dev"/>
+        </inkml:traceFormat>
+        <inkml:channelProperties>
+          <inkml:channelProperty channel="X" name="resolution" value="1000" units="1/cm"/>
+          <inkml:channelProperty channel="Y" name="resolution" value="1000" units="1/cm"/>
+          <inkml:channelProperty channel="F" name="resolution" value="0" units="1/dev"/>
+        </inkml:channelProperties>
+      </inkml:inkSource>
+      <inkml:timestamp xml:id="ts0" timeString="2024-02-27T09:01:41.418"/>
+    </inkml:context>
+    <inkml:brush xml:id="br0">
+      <inkml:brushProperty name="width" value="0.035" units="cm"/>
+      <inkml:brushProperty name="height" value="0.035" units="cm"/>
+    </inkml:brush>
+  </inkml:definitions>
+  <inkml:trace contextRef="#ctx0" brushRef="#br0">1 0 24575,'4'0'0,"5"0"0,4 0 0,5 0 0,2 0 0,2 0 0,1 0 0,1 0 0,-1 0 0,0 0 0,0 0 0,0 0 0,-1 0 0,-3 0-8191</inkml:trace>
+  <inkml:trace contextRef="#ctx0" brushRef="#br0" timeOffset="1714.95">112 65 24575,'-2'54'0,"2"53"0,1-97 0,0 0 0,1 0 0,0-1 0,0 1 0,1-1 0,1 1 0,-1-1 0,7 11 0,-8-18 0,-1 1 0,1-1 0,-1 0 0,1 0 0,0 0 0,0 0 0,0-1 0,0 1 0,0-1 0,0 1 0,0-1 0,1 1 0,-1-1 0,0 0 0,1 0 0,-1 0 0,1-1 0,-1 1 0,1 0 0,0-1 0,-1 0 0,5 0 0,4 0 0,1-1 0,-1-1 0,1 0 0,12-4 0,-17 4 0,0 0 0,1 0 0,-1 0 0,0 1 0,1 0 0,-1 1 0,0 0 0,1 0 0,-1 0 0,12 3 0,-17-2 0,0 0 0,0 1 0,0-1 0,0 1 0,0-1 0,0 1 0,0 0 0,-1 0 0,1 0 0,-1 0 0,1 0 0,-1 0 0,0 0 0,0 0 0,1 0 0,-2 1 0,1-1 0,0 0 0,0 1 0,-1-1 0,0 1 0,1-1 0,-1 5 0,-2 69 0,1-54 0,0-13 0,1 0 0,-1 0 0,0 0 0,-1 0 0,0 0 0,0-1 0,-1 1 0,-7 15 0,7-20 0,0 0 0,0 0 0,0 0 0,-1 0 0,1 0 0,-1-1 0,0 0 0,0 1 0,0-2 0,0 1 0,-1 0 0,1-1 0,-1 0 0,1 0 0,-1 0 0,0 0 0,-6 1 0,-12 1-202,1-1 1,-1-1-1,0-1 0,-28-3 0,44 2-154,-13 0-6470</inkml:trace>
 </inkml:ink>
 </file>
 
@@ -9595,7 +9663,7 @@
   </inkml:definitions>
   <inkml:trace contextRef="#ctx0" brushRef="#br0">1 318 24575,'2'-11'0,"2"1"0,-1-1 0,10-17 0,-1-1 0,-4 6 0,0 1 0,2-1 0,0 2 0,2-1 0,0 2 0,1-1 0,27-30 0,-39 50 0,-1 0 0,1 0 0,0 0 0,0 1 0,0-1 0,0 0 0,0 0 0,0 1 0,0-1 0,0 1 0,0-1 0,0 1 0,0-1 0,0 1 0,0-1 0,0 1 0,0 0 0,0 0 0,1 0 0,-1 0 0,0 0 0,0 0 0,0 0 0,0 0 0,1 0 0,-1 0 0,0 0 0,2 2 0,-1-1 0,0 1 0,0-1 0,-1 1 0,1 0 0,-1-1 0,1 1 0,-1 0 0,0 0 0,0 0 0,0 0 0,0 1 0,0-1 0,1 3 0,2 10 0,-1-1 0,0 1 0,1 20 0,-3 52 0,-2-108 0,3-71 0,-1 86 0,0-1 0,0 0 0,0 1 0,1-1 0,0 1 0,0 0 0,1-1 0,-1 1 0,2 0 0,-1 0 0,4-5 0,-6 10 0,0-1 0,0 1 0,0 0 0,0 0 0,0 0 0,0 0 0,0 0 0,1 0 0,-1 0 0,0 0 0,0 0 0,1 0 0,-1 1 0,0-1 0,1 1 0,-1-1 0,1 1 0,-1-1 0,1 1 0,-1 0 0,1 0 0,-1 0 0,1 0 0,-1 0 0,1 0 0,1 0 0,0 1 0,-1 1 0,0-1 0,0 0 0,1 1 0,-1-1 0,0 1 0,0 0 0,-1 0 0,1-1 0,0 1 0,-1 0 0,1 1 0,-1-1 0,2 3 0,2 4 0,-1 0 0,0 1 0,0 0 0,-1 0 0,0 0 0,2 17 0,-4-9 0,0-2 0,1 0 0,0 0 0,8 31 0,-10-47 0,0 0 0,0 1 0,0-1 0,1 1 0,-1-1 0,0 0 0,0 1 0,0-1 0,0 0 0,1 0 0,-1 1 0,0-1 0,0 0 0,1 1 0,-1-1 0,0 0 0,0 0 0,1 1 0,-1-1 0,0 0 0,1 0 0,-1 0 0,0 0 0,1 1 0,-1-1 0,0 0 0,1 0 0,-1 0 0,1 0 0,-1 0 0,0 0 0,1 0 0,-1 0 0,0 0 0,1 0 0,-1 0 0,1 0 0,14-13 0,11-25 0,-24 35 0,16-31 0,-13 24 0,0 0 0,0 0 0,1 1 0,0 0 0,1 0 0,13-13 0,-19 21 0,-1 0 0,1 1 0,-1 0 0,1-1 0,0 1 0,-1-1 0,1 1 0,0 0 0,-1-1 0,1 1 0,0 0 0,-1 0 0,1-1 0,0 1 0,0 0 0,-1 0 0,1 0 0,0 0 0,0 0 0,-1 0 0,1 0 0,0 0 0,0 1 0,-1-1 0,1 0 0,0 0 0,-1 0 0,1 1 0,0-1 0,-1 1 0,2-1 0,15 24 0,1 34 0,-16-33-15,-1 0 0,-2 28 1,0-17-1307,1-21-5505</inkml:trace>
   <inkml:trace contextRef="#ctx0" brushRef="#br0" timeOffset="698.14">908 218 24575,'2'0'0,"5"0"0,4 0 0,3 0 0,3 0 0,0 0 0,-1 0 0,-1 0 0,-1 0 0,0 0 0,-1 0 0,-3 0-8191</inkml:trace>
-  <inkml:trace contextRef="#ctx0" brushRef="#br0" timeOffset="1244.39">856 319 24575,'0'2'0,"0"3"0,4 0 0,4 0 0,4-1 0,8 1 0,5-1 0,6-1 0,6 0 0,3 0 0,3 1 0,1-1 0,-3-1 0,-4-1 0,-4 0 0,-5-1 0,-8 0-8191</inkml:trace>
+  <inkml:trace contextRef="#ctx0" brushRef="#br0" timeOffset="1244.38">856 319 24575,'0'2'0,"0"3"0,4 0 0,4 0 0,4-1 0,8 1 0,5-1 0,6-1 0,6 0 0,3 0 0,3 1 0,1-1 0,-3-1 0,-4-1 0,-4 0 0,-5-1 0,-8 0-8191</inkml:trace>
   <inkml:trace contextRef="#ctx0" brushRef="#br0" timeOffset="2078.95">1486 66 24575,'-2'15'0,"-1"1"0,0-1 0,-1 0 0,-1 0 0,0-1 0,-1 0 0,-1 1 0,0-2 0,-10 15 0,-15 34 0,25-46 0,2-8 0,1 1 0,0 0 0,1 0 0,0 0 0,-2 12 0,5-20 0,-1 1 0,1-1 0,0 0 0,0 1 0,0-1 0,0 1 0,0-1 0,1 1 0,-1-1 0,0 0 0,1 1 0,-1-1 0,1 0 0,-1 1 0,1-1 0,0 0 0,-1 0 0,1 1 0,0-1 0,0 0 0,0 0 0,0 0 0,0 0 0,0 0 0,0 0 0,0-1 0,0 1 0,1 0 0,-1 0 0,0-1 0,0 1 0,1-1 0,-1 1 0,0-1 0,1 0 0,-1 1 0,1-1 0,-1 0 0,0 0 0,1 0 0,1 0 0,97-2-1365,-89 2-5461</inkml:trace>
   <inkml:trace contextRef="#ctx0" brushRef="#br0" timeOffset="2488.66">1486 268 24575,'0'2'0,"0"5"0,0 6 0,0 5 0,0 5 0,0 6 0,0 6 0,-3 6 0,0 6 0,1 0 0,-1-3 0,0-9 0,-1-6 0,1-7 0,0-8-8191</inkml:trace>
 </inkml:ink>

</xml_diff>